<commit_message>
Editing publications and citations.
</commit_message>
<xml_diff>
--- a/files/Pustejovsky-CV.docx
+++ b/files/Pustejovsky-CV.docx
@@ -3883,7 +3883,6 @@
           <w:iCs/>
           <w:sz w:val="22"/>
           <w:szCs w:val="22"/>
-          <w:highlight w:val="yellow"/>
         </w:rPr>
       </w:pPr>
       <w:r>
@@ -3892,7 +3891,6 @@
           <w:iCs/>
           <w:sz w:val="22"/>
           <w:szCs w:val="22"/>
-          <w:highlight w:val="yellow"/>
           <w:lang w:val="nl-NL"/>
         </w:rPr>
         <w:t xml:space="preserve">Poppe, A., Ritter, F. D. E., Bais, L., </w:t>
@@ -3904,7 +3902,6 @@
           <w:iCs/>
           <w:sz w:val="22"/>
           <w:szCs w:val="22"/>
-          <w:highlight w:val="yellow"/>
           <w:lang w:val="nl-NL"/>
         </w:rPr>
         <w:t>Pustejovsky, J. E.</w:t>
@@ -3915,7 +3912,6 @@
           <w:iCs/>
           <w:sz w:val="22"/>
           <w:szCs w:val="22"/>
-          <w:highlight w:val="yellow"/>
           <w:lang w:val="nl-NL"/>
         </w:rPr>
         <w:t xml:space="preserve">, van Tol, M.-J., Ćurčić-Blake, B., Pijnenborg, G. H. M., &amp; van der Meer, L. (2023). </w:t>
@@ -3926,7 +3922,6 @@
           <w:iCs/>
           <w:sz w:val="22"/>
           <w:szCs w:val="22"/>
-          <w:highlight w:val="yellow"/>
         </w:rPr>
         <w:t xml:space="preserve">The efficacy of combining cognitive training and non-invasive brain stimulation: A transdiagnostic systematic review and meta-analysis. </w:t>
       </w:r>
@@ -3937,7 +3932,6 @@
           <w:iCs/>
           <w:sz w:val="22"/>
           <w:szCs w:val="22"/>
-          <w:highlight w:val="yellow"/>
         </w:rPr>
         <w:lastRenderedPageBreak/>
         <w:t>Psychological Bulletin</w:t>
@@ -3948,7 +3942,6 @@
           <w:i/>
           <w:sz w:val="22"/>
           <w:szCs w:val="22"/>
-          <w:highlight w:val="yellow"/>
         </w:rPr>
         <w:t xml:space="preserve">, </w:t>
       </w:r>
@@ -3958,7 +3951,6 @@
           <w:i/>
           <w:sz w:val="22"/>
           <w:szCs w:val="22"/>
-          <w:highlight w:val="yellow"/>
         </w:rPr>
         <w:t>150</w:t>
       </w:r>
@@ -3967,7 +3959,6 @@
           <w:rFonts w:ascii="Book Antiqua" w:hAnsi="Book Antiqua"/>
           <w:sz w:val="22"/>
           <w:szCs w:val="22"/>
-          <w:highlight w:val="yellow"/>
         </w:rPr>
         <w:t>(2), 192-213</w:t>
       </w:r>
@@ -3977,7 +3968,6 @@
           <w:iCs/>
           <w:sz w:val="22"/>
           <w:szCs w:val="22"/>
-          <w:highlight w:val="yellow"/>
         </w:rPr>
         <w:t>.</w:t>
       </w:r>
@@ -3987,7 +3977,6 @@
           <w:iCs/>
           <w:sz w:val="22"/>
           <w:szCs w:val="22"/>
-          <w:highlight w:val="yellow"/>
         </w:rPr>
         <w:t xml:space="preserve"> </w:t>
       </w:r>
@@ -3999,7 +3988,6 @@
             <w:iCs/>
             <w:sz w:val="22"/>
             <w:szCs w:val="22"/>
-            <w:highlight w:val="yellow"/>
           </w:rPr>
           <w:t>https://doi.org/10.1037/bul0000406</w:t>
         </w:r>
@@ -4010,7 +3998,6 @@
           <w:iCs/>
           <w:sz w:val="22"/>
           <w:szCs w:val="22"/>
-          <w:highlight w:val="yellow"/>
         </w:rPr>
         <w:t xml:space="preserve"> </w:t>
       </w:r>
@@ -4020,7 +4007,6 @@
           <w:iCs/>
           <w:sz w:val="22"/>
           <w:szCs w:val="22"/>
-          <w:highlight w:val="yellow"/>
         </w:rPr>
         <w:br/>
         <w:t xml:space="preserve">Pre-print: </w:t>
@@ -4033,7 +4019,6 @@
             <w:iCs/>
             <w:sz w:val="22"/>
             <w:szCs w:val="22"/>
-            <w:highlight w:val="yellow"/>
           </w:rPr>
           <w:t>https://psyarxiv.com/wqrne/</w:t>
         </w:r>
@@ -4044,7 +4029,6 @@
           <w:iCs/>
           <w:sz w:val="22"/>
           <w:szCs w:val="22"/>
-          <w:highlight w:val="yellow"/>
         </w:rPr>
         <w:t xml:space="preserve"> </w:t>
       </w:r>
@@ -4082,15 +4066,13 @@
           <w:rFonts w:ascii="Book Antiqua" w:hAnsi="Book Antiqua"/>
           <w:sz w:val="22"/>
           <w:szCs w:val="22"/>
-          <w:highlight w:val="yellow"/>
-        </w:rPr>
-      </w:pPr>
-      <w:r>
-        <w:rPr>
-          <w:rFonts w:ascii="Book Antiqua" w:hAnsi="Book Antiqua"/>
-          <w:sz w:val="22"/>
-          <w:szCs w:val="22"/>
-          <w:highlight w:val="yellow"/>
+        </w:rPr>
+      </w:pPr>
+      <w:r>
+        <w:rPr>
+          <w:rFonts w:ascii="Book Antiqua" w:hAnsi="Book Antiqua"/>
+          <w:sz w:val="22"/>
+          <w:szCs w:val="22"/>
         </w:rPr>
         <w:t xml:space="preserve">Reichle, J., </w:t>
       </w:r>
@@ -4100,7 +4082,6 @@
           <w:b/>
           <w:sz w:val="22"/>
           <w:szCs w:val="22"/>
-          <w:highlight w:val="yellow"/>
         </w:rPr>
         <w:t>Pustejovsky, J. E.</w:t>
       </w:r>
@@ -4109,7 +4090,6 @@
           <w:rFonts w:ascii="Book Antiqua" w:hAnsi="Book Antiqua"/>
           <w:sz w:val="22"/>
           <w:szCs w:val="22"/>
-          <w:highlight w:val="yellow"/>
         </w:rPr>
         <w:t xml:space="preserve">, Vannest, K., Foster, M., </w:t>
       </w:r>
@@ -4119,7 +4099,6 @@
           <w:i/>
           <w:sz w:val="22"/>
           <w:szCs w:val="22"/>
-          <w:highlight w:val="yellow"/>
         </w:rPr>
         <w:t>Pierson, L.</w:t>
       </w:r>
@@ -4128,7 +4107,6 @@
           <w:rFonts w:ascii="Book Antiqua" w:hAnsi="Book Antiqua"/>
           <w:sz w:val="22"/>
           <w:szCs w:val="22"/>
-          <w:highlight w:val="yellow"/>
         </w:rPr>
         <w:t xml:space="preserve">, </w:t>
       </w:r>
@@ -4139,7 +4117,6 @@
           <w:i/>
           <w:sz w:val="22"/>
           <w:szCs w:val="22"/>
-          <w:highlight w:val="yellow"/>
         </w:rPr>
         <w:t>Wattanawongwan</w:t>
       </w:r>
@@ -4150,7 +4127,6 @@
           <w:i/>
           <w:sz w:val="22"/>
           <w:szCs w:val="22"/>
-          <w:highlight w:val="yellow"/>
         </w:rPr>
         <w:t>, S.</w:t>
       </w:r>
@@ -4159,7 +4135,6 @@
           <w:rFonts w:ascii="Book Antiqua" w:hAnsi="Book Antiqua"/>
           <w:sz w:val="22"/>
           <w:szCs w:val="22"/>
-          <w:highlight w:val="yellow"/>
         </w:rPr>
         <w:t xml:space="preserve">, </w:t>
       </w:r>
@@ -4169,7 +4144,6 @@
           <w:i/>
           <w:sz w:val="22"/>
           <w:szCs w:val="22"/>
-          <w:highlight w:val="yellow"/>
         </w:rPr>
         <w:t>Chen, M.</w:t>
       </w:r>
@@ -4178,7 +4152,6 @@
           <w:rFonts w:ascii="Book Antiqua" w:hAnsi="Book Antiqua"/>
           <w:sz w:val="22"/>
           <w:szCs w:val="22"/>
-          <w:highlight w:val="yellow"/>
         </w:rPr>
         <w:t xml:space="preserve">, </w:t>
       </w:r>
@@ -4189,7 +4162,6 @@
           <w:iCs/>
           <w:sz w:val="22"/>
           <w:szCs w:val="22"/>
-          <w:highlight w:val="yellow"/>
         </w:rPr>
         <w:t xml:space="preserve">Fuller, M. C., </w:t>
       </w:r>
@@ -4199,7 +4171,6 @@
           <w:i/>
           <w:sz w:val="22"/>
           <w:szCs w:val="22"/>
-          <w:highlight w:val="yellow"/>
         </w:rPr>
         <w:t>Haas, A.</w:t>
       </w:r>
@@ -4208,7 +4179,6 @@
           <w:rFonts w:ascii="Book Antiqua" w:hAnsi="Book Antiqua"/>
           <w:sz w:val="22"/>
           <w:szCs w:val="22"/>
-          <w:highlight w:val="yellow"/>
         </w:rPr>
         <w:t xml:space="preserve">, </w:t>
       </w:r>
@@ -4219,7 +4189,6 @@
           <w:iCs/>
           <w:sz w:val="22"/>
           <w:szCs w:val="22"/>
-          <w:highlight w:val="yellow"/>
         </w:rPr>
         <w:t xml:space="preserve">Bhat, B. H., </w:t>
       </w:r>
@@ -4229,7 +4198,6 @@
           <w:i/>
           <w:sz w:val="22"/>
           <w:szCs w:val="22"/>
-          <w:highlight w:val="yellow"/>
         </w:rPr>
         <w:t>Sallese, M. R., Smith, S. D.</w:t>
       </w:r>
@@ -4241,7 +4209,6 @@
           <w:iCs/>
           <w:sz w:val="22"/>
           <w:szCs w:val="22"/>
-          <w:highlight w:val="yellow"/>
         </w:rPr>
         <w:t xml:space="preserve">, </w:t>
       </w:r>
@@ -4252,7 +4219,6 @@
           <w:i/>
           <w:sz w:val="22"/>
           <w:szCs w:val="22"/>
-          <w:highlight w:val="yellow"/>
         </w:rPr>
         <w:t>Yllades</w:t>
       </w:r>
@@ -4263,7 +4229,6 @@
           <w:i/>
           <w:sz w:val="22"/>
           <w:szCs w:val="22"/>
-          <w:highlight w:val="yellow"/>
         </w:rPr>
         <w:t>, V.</w:t>
       </w:r>
@@ -4273,7 +4238,6 @@
           <w:i/>
           <w:sz w:val="22"/>
           <w:szCs w:val="22"/>
-          <w:highlight w:val="yellow"/>
         </w:rPr>
         <w:t>, Rodriguez, D., Yoro, A., &amp; Ganz, J. B.</w:t>
       </w:r>
@@ -4282,7 +4246,6 @@
           <w:rFonts w:ascii="Book Antiqua" w:hAnsi="Book Antiqua"/>
           <w:sz w:val="22"/>
           <w:szCs w:val="22"/>
-          <w:highlight w:val="yellow"/>
         </w:rPr>
         <w:t xml:space="preserve"> (</w:t>
       </w:r>
@@ -4291,7 +4254,6 @@
           <w:rFonts w:ascii="Book Antiqua" w:hAnsi="Book Antiqua"/>
           <w:sz w:val="22"/>
           <w:szCs w:val="22"/>
-          <w:highlight w:val="yellow"/>
         </w:rPr>
         <w:t>2023</w:t>
       </w:r>
@@ -4300,7 +4262,6 @@
           <w:rFonts w:ascii="Book Antiqua" w:hAnsi="Book Antiqua"/>
           <w:sz w:val="22"/>
           <w:szCs w:val="22"/>
-          <w:highlight w:val="yellow"/>
         </w:rPr>
         <w:t>).</w:t>
       </w:r>
@@ -4310,7 +4271,6 @@
           <w:i/>
           <w:sz w:val="22"/>
           <w:szCs w:val="22"/>
-          <w:highlight w:val="yellow"/>
         </w:rPr>
         <w:t xml:space="preserve"> </w:t>
       </w:r>
@@ -4319,7 +4279,6 @@
           <w:rFonts w:ascii="Book Antiqua" w:hAnsi="Book Antiqua"/>
           <w:sz w:val="22"/>
           <w:szCs w:val="22"/>
-          <w:highlight w:val="yellow"/>
         </w:rPr>
         <w:t xml:space="preserve">Systematic review of variables related to instruction in augmentative and alternative communication implementation: Group and single-case design. </w:t>
       </w:r>
@@ -4329,7 +4288,6 @@
           <w:i/>
           <w:sz w:val="22"/>
           <w:szCs w:val="22"/>
-          <w:highlight w:val="yellow"/>
         </w:rPr>
         <w:t>American Journal of Speech-Language Pathology</w:t>
       </w:r>
@@ -4340,7 +4298,6 @@
           <w:iCs/>
           <w:sz w:val="22"/>
           <w:szCs w:val="22"/>
-          <w:highlight w:val="yellow"/>
         </w:rPr>
         <w:t>, 32</w:t>
       </w:r>
@@ -4349,7 +4306,6 @@
           <w:rFonts w:ascii="Book Antiqua" w:hAnsi="Book Antiqua"/>
           <w:sz w:val="22"/>
           <w:szCs w:val="22"/>
-          <w:highlight w:val="yellow"/>
         </w:rPr>
         <w:t>(4), 1734-1757</w:t>
       </w:r>
@@ -4358,7 +4314,6 @@
           <w:rFonts w:ascii="Book Antiqua" w:hAnsi="Book Antiqua"/>
           <w:sz w:val="22"/>
           <w:szCs w:val="22"/>
-          <w:highlight w:val="yellow"/>
         </w:rPr>
         <w:t>.</w:t>
       </w:r>
@@ -4367,7 +4322,6 @@
           <w:rFonts w:ascii="Book Antiqua" w:hAnsi="Book Antiqua"/>
           <w:sz w:val="22"/>
           <w:szCs w:val="22"/>
-          <w:highlight w:val="yellow"/>
         </w:rPr>
         <w:t xml:space="preserve"> </w:t>
       </w:r>
@@ -4378,7 +4332,6 @@
             <w:rFonts w:ascii="Book Antiqua" w:hAnsi="Book Antiqua"/>
             <w:sz w:val="22"/>
             <w:szCs w:val="22"/>
-            <w:highlight w:val="yellow"/>
           </w:rPr>
           <w:t>https://doi.org/10.1044/2023_AJSLP-22-00314</w:t>
         </w:r>
@@ -4388,7 +4341,6 @@
           <w:rFonts w:ascii="Book Antiqua" w:hAnsi="Book Antiqua"/>
           <w:sz w:val="22"/>
           <w:szCs w:val="22"/>
-          <w:highlight w:val="yellow"/>
         </w:rPr>
         <w:t xml:space="preserve"> </w:t>
       </w:r>
@@ -4397,7 +4349,6 @@
           <w:rFonts w:ascii="Book Antiqua" w:hAnsi="Book Antiqua"/>
           <w:sz w:val="22"/>
           <w:szCs w:val="22"/>
-          <w:highlight w:val="yellow"/>
         </w:rPr>
         <w:t xml:space="preserve"> </w:t>
       </w:r>
@@ -4406,29 +4357,21 @@
           <w:rFonts w:ascii="Book Antiqua" w:hAnsi="Book Antiqua"/>
           <w:sz w:val="22"/>
           <w:szCs w:val="22"/>
-          <w:highlight w:val="yellow"/>
         </w:rPr>
         <w:br/>
       </w:r>
       <w:r>
-        <w:rPr>
-          <w:highlight w:val="yellow"/>
-        </w:rPr>
         <w:t xml:space="preserve">Pre-print: </w:t>
       </w:r>
       <w:hyperlink r:id="rId20" w:history="1">
         <w:r>
           <w:rPr>
             <w:rStyle w:val="Hyperlink"/>
-            <w:highlight w:val="yellow"/>
           </w:rPr>
           <w:t>https://edarxiv.org/nzq4h/</w:t>
         </w:r>
       </w:hyperlink>
       <w:r>
-        <w:rPr>
-          <w:highlight w:val="yellow"/>
-        </w:rPr>
         <w:t xml:space="preserve"> </w:t>
       </w:r>
     </w:p>
@@ -4466,7 +4409,6 @@
           <w:rFonts w:ascii="Book Antiqua" w:hAnsi="Book Antiqua"/>
           <w:sz w:val="22"/>
           <w:szCs w:val="22"/>
-          <w:highlight w:val="yellow"/>
         </w:rPr>
       </w:pPr>
       <w:r>
@@ -4476,7 +4418,6 @@
           <w:iCs/>
           <w:sz w:val="22"/>
           <w:szCs w:val="22"/>
-          <w:highlight w:val="yellow"/>
         </w:rPr>
         <w:t>Lee, Y. R.</w:t>
       </w:r>
@@ -4485,7 +4426,6 @@
           <w:rFonts w:ascii="Book Antiqua" w:hAnsi="Book Antiqua"/>
           <w:sz w:val="22"/>
           <w:szCs w:val="22"/>
-          <w:highlight w:val="yellow"/>
         </w:rPr>
         <w:t xml:space="preserve">, &amp; </w:t>
       </w:r>
@@ -4496,7 +4436,6 @@
           <w:bCs/>
           <w:sz w:val="22"/>
           <w:szCs w:val="22"/>
-          <w:highlight w:val="yellow"/>
         </w:rPr>
         <w:t>Pustejovsky, J. E.</w:t>
       </w:r>
@@ -4505,7 +4444,6 @@
           <w:rFonts w:ascii="Book Antiqua" w:hAnsi="Book Antiqua"/>
           <w:sz w:val="22"/>
           <w:szCs w:val="22"/>
-          <w:highlight w:val="yellow"/>
         </w:rPr>
         <w:t xml:space="preserve"> (</w:t>
       </w:r>
@@ -4514,7 +4452,6 @@
           <w:rFonts w:ascii="Book Antiqua" w:hAnsi="Book Antiqua"/>
           <w:sz w:val="22"/>
           <w:szCs w:val="22"/>
-          <w:highlight w:val="yellow"/>
         </w:rPr>
         <w:t>2023</w:t>
       </w:r>
@@ -4523,7 +4460,6 @@
           <w:rFonts w:ascii="Book Antiqua" w:hAnsi="Book Antiqua"/>
           <w:sz w:val="22"/>
           <w:szCs w:val="22"/>
-          <w:highlight w:val="yellow"/>
         </w:rPr>
         <w:t xml:space="preserve">). Comparing random effects models, ordinary least squares, or fixed effects with cluster robust standard errors for cross-classified data. </w:t>
       </w:r>
@@ -4534,7 +4470,6 @@
           <w:iCs/>
           <w:sz w:val="22"/>
           <w:szCs w:val="22"/>
-          <w:highlight w:val="yellow"/>
         </w:rPr>
         <w:t>Psychological Methods</w:t>
       </w:r>
@@ -4543,7 +4478,6 @@
           <w:rFonts w:ascii="Book Antiqua" w:hAnsi="Book Antiqua"/>
           <w:sz w:val="22"/>
           <w:szCs w:val="22"/>
-          <w:highlight w:val="yellow"/>
         </w:rPr>
         <w:t xml:space="preserve">, </w:t>
       </w:r>
@@ -4552,7 +4486,6 @@
           <w:rFonts w:ascii="Book Antiqua" w:hAnsi="Book Antiqua"/>
           <w:sz w:val="22"/>
           <w:szCs w:val="22"/>
-          <w:highlight w:val="yellow"/>
         </w:rPr>
         <w:t>advance online publication</w:t>
       </w:r>
@@ -4561,7 +4494,6 @@
           <w:rFonts w:ascii="Book Antiqua" w:hAnsi="Book Antiqua"/>
           <w:sz w:val="22"/>
           <w:szCs w:val="22"/>
-          <w:highlight w:val="yellow"/>
         </w:rPr>
         <w:t>.</w:t>
       </w:r>
@@ -4570,7 +4502,6 @@
           <w:rFonts w:ascii="Book Antiqua" w:hAnsi="Book Antiqua"/>
           <w:sz w:val="22"/>
           <w:szCs w:val="22"/>
-          <w:highlight w:val="yellow"/>
         </w:rPr>
         <w:t xml:space="preserve"> </w:t>
       </w:r>
@@ -4581,7 +4512,6 @@
             <w:rFonts w:ascii="Book Antiqua" w:hAnsi="Book Antiqua"/>
             <w:sz w:val="22"/>
             <w:szCs w:val="22"/>
-            <w:highlight w:val="yellow"/>
           </w:rPr>
           <w:t>https://doi.org/10.1037/met0000538</w:t>
         </w:r>
@@ -4591,7 +4521,6 @@
           <w:rFonts w:ascii="Book Antiqua" w:hAnsi="Book Antiqua"/>
           <w:sz w:val="22"/>
           <w:szCs w:val="22"/>
-          <w:highlight w:val="yellow"/>
         </w:rPr>
         <w:t xml:space="preserve"> </w:t>
       </w:r>
@@ -4600,7 +4529,6 @@
           <w:rFonts w:ascii="Book Antiqua" w:hAnsi="Book Antiqua"/>
           <w:sz w:val="22"/>
           <w:szCs w:val="22"/>
-          <w:highlight w:val="yellow"/>
         </w:rPr>
         <w:br/>
         <w:t xml:space="preserve">Pre-print: </w:t>
@@ -4612,7 +4540,6 @@
             <w:rFonts w:ascii="Book Antiqua" w:hAnsi="Book Antiqua"/>
             <w:sz w:val="22"/>
             <w:szCs w:val="22"/>
-            <w:highlight w:val="yellow"/>
           </w:rPr>
           <w:t>https://psyarxiv.com/f9mr2</w:t>
         </w:r>
@@ -4622,7 +4549,6 @@
           <w:rFonts w:ascii="Book Antiqua" w:hAnsi="Book Antiqua"/>
           <w:sz w:val="22"/>
           <w:szCs w:val="22"/>
-          <w:highlight w:val="yellow"/>
         </w:rPr>
         <w:t xml:space="preserve"> </w:t>
       </w:r>
@@ -4971,16 +4897,14 @@
           <w:rFonts w:ascii="Book Antiqua" w:hAnsi="Book Antiqua"/>
           <w:sz w:val="22"/>
           <w:szCs w:val="22"/>
-          <w:highlight w:val="yellow"/>
-        </w:rPr>
-      </w:pPr>
-      <w:r>
-        <w:rPr>
-          <w:rFonts w:ascii="Book Antiqua" w:hAnsi="Book Antiqua"/>
-          <w:i/>
-          <w:sz w:val="22"/>
-          <w:szCs w:val="22"/>
-          <w:highlight w:val="yellow"/>
+        </w:rPr>
+      </w:pPr>
+      <w:r>
+        <w:rPr>
+          <w:rFonts w:ascii="Book Antiqua" w:hAnsi="Book Antiqua"/>
+          <w:i/>
+          <w:sz w:val="22"/>
+          <w:szCs w:val="22"/>
           <w:lang w:val="nl-NL"/>
         </w:rPr>
         <w:t>Chen, M.</w:t>
@@ -4990,7 +4914,6 @@
           <w:rFonts w:ascii="Book Antiqua" w:hAnsi="Book Antiqua"/>
           <w:sz w:val="22"/>
           <w:szCs w:val="22"/>
-          <w:highlight w:val="yellow"/>
           <w:lang w:val="nl-NL"/>
         </w:rPr>
         <w:t xml:space="preserve">, </w:t>
@@ -5001,7 +4924,6 @@
           <w:b/>
           <w:sz w:val="22"/>
           <w:szCs w:val="22"/>
-          <w:highlight w:val="yellow"/>
           <w:lang w:val="nl-NL"/>
         </w:rPr>
         <w:t>Pustejovsky, J. E.</w:t>
@@ -5012,7 +4934,6 @@
           <w:bCs/>
           <w:sz w:val="22"/>
           <w:szCs w:val="22"/>
-          <w:highlight w:val="yellow"/>
           <w:lang w:val="nl-NL"/>
         </w:rPr>
         <w:t>, Klingbeil, D. A., &amp; Van Norman, E. R.</w:t>
@@ -5022,7 +4943,6 @@
           <w:rFonts w:ascii="Book Antiqua" w:hAnsi="Book Antiqua"/>
           <w:sz w:val="22"/>
           <w:szCs w:val="22"/>
-          <w:highlight w:val="yellow"/>
           <w:lang w:val="nl-NL"/>
         </w:rPr>
         <w:t xml:space="preserve"> (2023). </w:t>
@@ -5032,7 +4952,6 @@
           <w:rFonts w:ascii="Book Antiqua" w:hAnsi="Book Antiqua"/>
           <w:sz w:val="22"/>
           <w:szCs w:val="22"/>
-          <w:highlight w:val="yellow"/>
         </w:rPr>
         <w:t xml:space="preserve">Between-case standardized mean differences: Flexible methods for single-case designs. </w:t>
       </w:r>
@@ -5042,7 +4961,6 @@
           <w:i/>
           <w:sz w:val="22"/>
           <w:szCs w:val="22"/>
-          <w:highlight w:val="yellow"/>
         </w:rPr>
         <w:t>Journal of School Psychology, 98</w:t>
       </w:r>
@@ -5051,7 +4969,6 @@
           <w:rFonts w:ascii="Book Antiqua" w:hAnsi="Book Antiqua"/>
           <w:sz w:val="22"/>
           <w:szCs w:val="22"/>
-          <w:highlight w:val="yellow"/>
         </w:rPr>
         <w:t xml:space="preserve">, 16-38. </w:t>
       </w:r>
@@ -5062,7 +4979,6 @@
             <w:rFonts w:ascii="Book Antiqua" w:hAnsi="Book Antiqua"/>
             <w:sz w:val="22"/>
             <w:szCs w:val="22"/>
-            <w:highlight w:val="yellow"/>
           </w:rPr>
           <w:t>https://doi.org/10.1016/j.jsp.2023.02.002</w:t>
         </w:r>
@@ -5072,7 +4988,6 @@
           <w:rFonts w:ascii="Book Antiqua" w:hAnsi="Book Antiqua"/>
           <w:sz w:val="22"/>
           <w:szCs w:val="22"/>
-          <w:highlight w:val="yellow"/>
         </w:rPr>
         <w:t xml:space="preserve"> </w:t>
       </w:r>
@@ -5081,7 +4996,6 @@
           <w:rFonts w:ascii="Book Antiqua" w:hAnsi="Book Antiqua"/>
           <w:sz w:val="22"/>
           <w:szCs w:val="22"/>
-          <w:highlight w:val="yellow"/>
         </w:rPr>
         <w:br/>
         <w:t xml:space="preserve">Pre-print: </w:t>
@@ -5093,7 +5007,6 @@
             <w:rFonts w:ascii="Book Antiqua" w:hAnsi="Book Antiqua"/>
             <w:sz w:val="22"/>
             <w:szCs w:val="22"/>
-            <w:highlight w:val="yellow"/>
           </w:rPr>
           <w:t>https://psyarxiv.com/3pk5q</w:t>
         </w:r>
@@ -5132,15 +5045,13 @@
           <w:rFonts w:ascii="Book Antiqua" w:hAnsi="Book Antiqua"/>
           <w:sz w:val="22"/>
           <w:szCs w:val="22"/>
-          <w:highlight w:val="yellow"/>
-        </w:rPr>
-      </w:pPr>
-      <w:r>
-        <w:rPr>
-          <w:rFonts w:ascii="Book Antiqua" w:hAnsi="Book Antiqua"/>
-          <w:sz w:val="22"/>
-          <w:szCs w:val="22"/>
-          <w:highlight w:val="yellow"/>
+        </w:rPr>
+      </w:pPr>
+      <w:r>
+        <w:rPr>
+          <w:rFonts w:ascii="Book Antiqua" w:hAnsi="Book Antiqua"/>
+          <w:sz w:val="22"/>
+          <w:szCs w:val="22"/>
         </w:rPr>
         <w:t xml:space="preserve">Ganz, J., </w:t>
       </w:r>
@@ -5150,7 +5061,6 @@
           <w:b/>
           <w:sz w:val="22"/>
           <w:szCs w:val="22"/>
-          <w:highlight w:val="yellow"/>
         </w:rPr>
         <w:t>Pustejovsky, J. E.</w:t>
       </w:r>
@@ -5159,7 +5069,6 @@
           <w:rFonts w:ascii="Book Antiqua" w:hAnsi="Book Antiqua"/>
           <w:sz w:val="22"/>
           <w:szCs w:val="22"/>
-          <w:highlight w:val="yellow"/>
         </w:rPr>
         <w:t xml:space="preserve">, Reichle, J., Vannest, K., </w:t>
       </w:r>
@@ -5169,7 +5078,6 @@
           <w:i/>
           <w:sz w:val="22"/>
           <w:szCs w:val="22"/>
-          <w:highlight w:val="yellow"/>
         </w:rPr>
         <w:t>Pierson, L.</w:t>
       </w:r>
@@ -5178,7 +5086,6 @@
           <w:rFonts w:ascii="Book Antiqua" w:hAnsi="Book Antiqua"/>
           <w:sz w:val="22"/>
           <w:szCs w:val="22"/>
-          <w:highlight w:val="yellow"/>
         </w:rPr>
         <w:t xml:space="preserve">, </w:t>
       </w:r>
@@ -5189,7 +5096,6 @@
           <w:i/>
           <w:sz w:val="22"/>
           <w:szCs w:val="22"/>
-          <w:highlight w:val="yellow"/>
         </w:rPr>
         <w:t>Wattanawongwan</w:t>
       </w:r>
@@ -5200,7 +5106,6 @@
           <w:i/>
           <w:sz w:val="22"/>
           <w:szCs w:val="22"/>
-          <w:highlight w:val="yellow"/>
         </w:rPr>
         <w:t>, S.</w:t>
       </w:r>
@@ -5209,7 +5114,6 @@
           <w:rFonts w:ascii="Book Antiqua" w:hAnsi="Book Antiqua"/>
           <w:sz w:val="22"/>
           <w:szCs w:val="22"/>
-          <w:highlight w:val="yellow"/>
         </w:rPr>
         <w:t xml:space="preserve">, Foster, M., </w:t>
       </w:r>
@@ -5219,7 +5123,6 @@
           <w:i/>
           <w:sz w:val="22"/>
           <w:szCs w:val="22"/>
-          <w:highlight w:val="yellow"/>
         </w:rPr>
         <w:t>Fuller, M.</w:t>
       </w:r>
@@ -5228,7 +5131,6 @@
           <w:rFonts w:ascii="Book Antiqua" w:hAnsi="Book Antiqua"/>
           <w:sz w:val="22"/>
           <w:szCs w:val="22"/>
-          <w:highlight w:val="yellow"/>
         </w:rPr>
         <w:t xml:space="preserve">, </w:t>
       </w:r>
@@ -5238,7 +5140,6 @@
           <w:i/>
           <w:sz w:val="22"/>
           <w:szCs w:val="22"/>
-          <w:highlight w:val="yellow"/>
         </w:rPr>
         <w:t>Haas, A.</w:t>
       </w:r>
@@ -5247,7 +5148,6 @@
           <w:rFonts w:ascii="Book Antiqua" w:hAnsi="Book Antiqua"/>
           <w:sz w:val="22"/>
           <w:szCs w:val="22"/>
-          <w:highlight w:val="yellow"/>
         </w:rPr>
         <w:t xml:space="preserve">, </w:t>
       </w:r>
@@ -5257,7 +5157,6 @@
           <w:i/>
           <w:sz w:val="22"/>
           <w:szCs w:val="22"/>
-          <w:highlight w:val="yellow"/>
         </w:rPr>
         <w:t>Sallese, M.</w:t>
       </w:r>
@@ -5266,7 +5165,6 @@
           <w:rFonts w:ascii="Book Antiqua" w:hAnsi="Book Antiqua"/>
           <w:sz w:val="22"/>
           <w:szCs w:val="22"/>
-          <w:highlight w:val="yellow"/>
         </w:rPr>
         <w:t xml:space="preserve">, </w:t>
       </w:r>
@@ -5276,7 +5174,6 @@
           <w:i/>
           <w:sz w:val="22"/>
           <w:szCs w:val="22"/>
-          <w:highlight w:val="yellow"/>
         </w:rPr>
         <w:t>Smith, S. D.</w:t>
       </w:r>
@@ -5285,7 +5182,6 @@
           <w:rFonts w:ascii="Book Antiqua" w:hAnsi="Book Antiqua"/>
           <w:sz w:val="22"/>
           <w:szCs w:val="22"/>
-          <w:highlight w:val="yellow"/>
         </w:rPr>
         <w:t xml:space="preserve">, &amp; </w:t>
       </w:r>
@@ -5296,7 +5192,6 @@
           <w:i/>
           <w:sz w:val="22"/>
           <w:szCs w:val="22"/>
-          <w:highlight w:val="yellow"/>
         </w:rPr>
         <w:t>Yllades</w:t>
       </w:r>
@@ -5307,7 +5202,6 @@
           <w:i/>
           <w:sz w:val="22"/>
           <w:szCs w:val="22"/>
-          <w:highlight w:val="yellow"/>
         </w:rPr>
         <w:t>, V.</w:t>
       </w:r>
@@ -5316,7 +5210,6 @@
           <w:rFonts w:ascii="Book Antiqua" w:hAnsi="Book Antiqua"/>
           <w:sz w:val="22"/>
           <w:szCs w:val="22"/>
-          <w:highlight w:val="yellow"/>
         </w:rPr>
         <w:t xml:space="preserve"> (2023). A case for increased rigor in AAC research: A methodological quality review. </w:t>
       </w:r>
@@ -5327,7 +5220,6 @@
           <w:iCs/>
           <w:sz w:val="22"/>
           <w:szCs w:val="22"/>
-          <w:highlight w:val="yellow"/>
         </w:rPr>
         <w:t>Education and Training in Autism and Developmental Disabilities</w:t>
       </w:r>
@@ -5337,7 +5229,6 @@
           <w:i/>
           <w:sz w:val="22"/>
           <w:szCs w:val="22"/>
-          <w:highlight w:val="yellow"/>
         </w:rPr>
         <w:t>, 58</w:t>
       </w:r>
@@ -5346,7 +5237,6 @@
           <w:rFonts w:ascii="Book Antiqua" w:hAnsi="Book Antiqua"/>
           <w:sz w:val="22"/>
           <w:szCs w:val="22"/>
-          <w:highlight w:val="yellow"/>
         </w:rPr>
         <w:t>(1), 3-21.</w:t>
       </w:r>
@@ -5355,7 +5245,6 @@
           <w:rFonts w:ascii="Book Antiqua" w:hAnsi="Book Antiqua"/>
           <w:sz w:val="22"/>
           <w:szCs w:val="22"/>
-          <w:highlight w:val="yellow"/>
         </w:rPr>
         <w:br/>
         <w:t xml:space="preserve">Pre-print: </w:t>
@@ -5367,7 +5256,6 @@
             <w:rFonts w:ascii="Book Antiqua" w:hAnsi="Book Antiqua"/>
             <w:sz w:val="22"/>
             <w:szCs w:val="22"/>
-            <w:highlight w:val="yellow"/>
           </w:rPr>
           <w:t>https://edarxiv.org/9qnfp</w:t>
         </w:r>
@@ -5377,7 +5265,6 @@
           <w:rFonts w:ascii="Book Antiqua" w:hAnsi="Book Antiqua"/>
           <w:sz w:val="22"/>
           <w:szCs w:val="22"/>
-          <w:highlight w:val="yellow"/>
         </w:rPr>
         <w:t xml:space="preserve"> </w:t>
       </w:r>
@@ -5557,7 +5444,6 @@
           <w:rFonts w:ascii="Book Antiqua" w:hAnsi="Book Antiqua"/>
           <w:sz w:val="22"/>
           <w:szCs w:val="22"/>
-          <w:highlight w:val="yellow"/>
         </w:rPr>
       </w:pPr>
       <w:r>
@@ -5567,7 +5453,6 @@
           <w:iCs/>
           <w:sz w:val="22"/>
           <w:szCs w:val="22"/>
-          <w:highlight w:val="yellow"/>
         </w:rPr>
         <w:t xml:space="preserve">Vembye, M. H., </w:t>
       </w:r>
@@ -5578,7 +5463,6 @@
           <w:bCs/>
           <w:sz w:val="22"/>
           <w:szCs w:val="22"/>
-          <w:highlight w:val="yellow"/>
         </w:rPr>
         <w:t>Pustejovsky, J. E.</w:t>
       </w:r>
@@ -5587,7 +5471,6 @@
           <w:rFonts w:ascii="Book Antiqua" w:hAnsi="Book Antiqua"/>
           <w:sz w:val="22"/>
           <w:szCs w:val="22"/>
-          <w:highlight w:val="yellow"/>
         </w:rPr>
         <w:t xml:space="preserve">, &amp; Pigott, T. D. (2023). Power approximations for meta-analysis of dependent effect sizes. </w:t>
       </w:r>
@@ -5597,7 +5480,6 @@
           <w:i/>
           <w:sz w:val="22"/>
           <w:szCs w:val="22"/>
-          <w:highlight w:val="yellow"/>
         </w:rPr>
         <w:t>Journal of Educational and Behavioral Statistics, 48</w:t>
       </w:r>
@@ -5606,7 +5488,6 @@
           <w:rFonts w:ascii="Book Antiqua" w:hAnsi="Book Antiqua"/>
           <w:sz w:val="22"/>
           <w:szCs w:val="22"/>
-          <w:highlight w:val="yellow"/>
         </w:rPr>
         <w:t xml:space="preserve">(1), 70-102. </w:t>
       </w:r>
@@ -5617,7 +5498,6 @@
             <w:rFonts w:ascii="Book Antiqua" w:hAnsi="Book Antiqua"/>
             <w:sz w:val="22"/>
             <w:szCs w:val="22"/>
-            <w:highlight w:val="yellow"/>
           </w:rPr>
           <w:t>https://doi.org/10.3102/10769986221127379</w:t>
         </w:r>
@@ -5627,7 +5507,6 @@
           <w:rFonts w:ascii="Book Antiqua" w:hAnsi="Book Antiqua"/>
           <w:sz w:val="22"/>
           <w:szCs w:val="22"/>
-          <w:highlight w:val="yellow"/>
         </w:rPr>
         <w:t xml:space="preserve"> </w:t>
       </w:r>
@@ -5636,7 +5515,6 @@
           <w:rFonts w:ascii="Book Antiqua" w:hAnsi="Book Antiqua"/>
           <w:sz w:val="22"/>
           <w:szCs w:val="22"/>
-          <w:highlight w:val="yellow"/>
         </w:rPr>
         <w:br/>
         <w:t xml:space="preserve">Pre-print: </w:t>
@@ -5648,7 +5526,6 @@
             <w:rFonts w:ascii="Book Antiqua" w:hAnsi="Book Antiqua"/>
             <w:sz w:val="22"/>
             <w:szCs w:val="22"/>
-            <w:highlight w:val="yellow"/>
           </w:rPr>
           <w:t>https://osf.io/preprints/metaarxiv/6tp9y/</w:t>
         </w:r>
@@ -5658,7 +5535,6 @@
           <w:rFonts w:ascii="Book Antiqua" w:hAnsi="Book Antiqua"/>
           <w:sz w:val="22"/>
           <w:szCs w:val="22"/>
-          <w:highlight w:val="yellow"/>
         </w:rPr>
         <w:t xml:space="preserve"> </w:t>
       </w:r>
@@ -5706,7 +5582,6 @@
           <w:iCs/>
           <w:sz w:val="22"/>
           <w:szCs w:val="22"/>
-          <w:highlight w:val="yellow"/>
         </w:rPr>
         <w:t xml:space="preserve">Correction: </w:t>
       </w:r>
@@ -5717,7 +5592,6 @@
           <w:iCs/>
           <w:sz w:val="22"/>
           <w:szCs w:val="22"/>
-          <w:highlight w:val="yellow"/>
         </w:rPr>
         <w:t xml:space="preserve">Vembye, M. H., </w:t>
       </w:r>
@@ -5728,7 +5602,6 @@
           <w:bCs/>
           <w:sz w:val="22"/>
           <w:szCs w:val="22"/>
-          <w:highlight w:val="yellow"/>
         </w:rPr>
         <w:t>Pustejovsky, J. E.</w:t>
       </w:r>
@@ -5737,7 +5610,6 @@
           <w:rFonts w:ascii="Book Antiqua" w:hAnsi="Book Antiqua"/>
           <w:sz w:val="22"/>
           <w:szCs w:val="22"/>
-          <w:highlight w:val="yellow"/>
         </w:rPr>
         <w:t xml:space="preserve">, &amp; Pigott, T. D. (2023). Power approximations for meta-analysis of dependent effect sizes. </w:t>
       </w:r>
@@ -5747,7 +5619,6 @@
           <w:i/>
           <w:sz w:val="22"/>
           <w:szCs w:val="22"/>
-          <w:highlight w:val="yellow"/>
         </w:rPr>
         <w:t>Journal of Educational and Behavioral Statistics</w:t>
       </w:r>
@@ -5757,7 +5628,6 @@
           <w:iCs/>
           <w:sz w:val="22"/>
           <w:szCs w:val="22"/>
-          <w:highlight w:val="yellow"/>
         </w:rPr>
         <w:t xml:space="preserve">, online publication. </w:t>
       </w:r>
@@ -5765,21 +5635,14 @@
         <w:r>
           <w:rPr>
             <w:rStyle w:val="Hyperlink"/>
-            <w:highlight w:val="yellow"/>
           </w:rPr>
           <w:t>https://doi.org/10.3102/10769986231207878</w:t>
         </w:r>
       </w:hyperlink>
       <w:r>
-        <w:rPr>
-          <w:highlight w:val="yellow"/>
-        </w:rPr>
         <w:t xml:space="preserve"> </w:t>
       </w:r>
       <w:r>
-        <w:rPr>
-          <w:highlight w:val="yellow"/>
-        </w:rPr>
         <w:t xml:space="preserve"> </w:t>
       </w:r>
       <w:r>
@@ -5992,7 +5855,6 @@
           <w:rFonts w:ascii="Book Antiqua" w:hAnsi="Book Antiqua"/>
           <w:sz w:val="22"/>
           <w:szCs w:val="22"/>
-          <w:highlight w:val="yellow"/>
         </w:rPr>
       </w:pPr>
       <w:r>
@@ -6002,7 +5864,6 @@
           <w:iCs/>
           <w:sz w:val="22"/>
           <w:szCs w:val="22"/>
-          <w:highlight w:val="yellow"/>
         </w:rPr>
         <w:t>Pierson, L. M.</w:t>
       </w:r>
@@ -6011,7 +5872,6 @@
           <w:rFonts w:ascii="Book Antiqua" w:hAnsi="Book Antiqua"/>
           <w:sz w:val="22"/>
           <w:szCs w:val="22"/>
-          <w:highlight w:val="yellow"/>
         </w:rPr>
         <w:t xml:space="preserve">, Ganz, J. B., </w:t>
       </w:r>
@@ -6022,7 +5882,6 @@
           <w:bCs/>
           <w:sz w:val="22"/>
           <w:szCs w:val="22"/>
-          <w:highlight w:val="yellow"/>
         </w:rPr>
         <w:t>Pustejovsky, J. E.</w:t>
       </w:r>
@@ -6031,7 +5890,6 @@
           <w:rFonts w:ascii="Book Antiqua" w:hAnsi="Book Antiqua"/>
           <w:sz w:val="22"/>
           <w:szCs w:val="22"/>
-          <w:highlight w:val="yellow"/>
         </w:rPr>
         <w:t xml:space="preserve">, Reichle, J., Vannest, K. J., </w:t>
       </w:r>
@@ -6043,7 +5901,6 @@
           <w:iCs/>
           <w:sz w:val="22"/>
           <w:szCs w:val="22"/>
-          <w:highlight w:val="yellow"/>
         </w:rPr>
         <w:t>Wattanawongwan</w:t>
       </w:r>
@@ -6055,7 +5912,6 @@
           <w:iCs/>
           <w:sz w:val="22"/>
           <w:szCs w:val="22"/>
-          <w:highlight w:val="yellow"/>
         </w:rPr>
         <w:t>, S.</w:t>
       </w:r>
@@ -6064,7 +5920,6 @@
           <w:rFonts w:ascii="Book Antiqua" w:hAnsi="Book Antiqua"/>
           <w:sz w:val="22"/>
           <w:szCs w:val="22"/>
-          <w:highlight w:val="yellow"/>
         </w:rPr>
         <w:t xml:space="preserve">, Foster, M., </w:t>
       </w:r>
@@ -6075,7 +5930,6 @@
           <w:iCs/>
           <w:sz w:val="22"/>
           <w:szCs w:val="22"/>
-          <w:highlight w:val="yellow"/>
         </w:rPr>
         <w:t>Fuller, M. C.</w:t>
       </w:r>
@@ -6084,7 +5938,6 @@
           <w:rFonts w:ascii="Book Antiqua" w:hAnsi="Book Antiqua"/>
           <w:sz w:val="22"/>
           <w:szCs w:val="22"/>
-          <w:highlight w:val="yellow"/>
         </w:rPr>
         <w:t xml:space="preserve">, </w:t>
       </w:r>
@@ -6095,7 +5948,6 @@
           <w:iCs/>
           <w:sz w:val="22"/>
           <w:szCs w:val="22"/>
-          <w:highlight w:val="yellow"/>
         </w:rPr>
         <w:t>Haas, A. N.</w:t>
       </w:r>
@@ -6104,7 +5956,6 @@
           <w:rFonts w:ascii="Book Antiqua" w:hAnsi="Book Antiqua"/>
           <w:sz w:val="22"/>
           <w:szCs w:val="22"/>
-          <w:highlight w:val="yellow"/>
         </w:rPr>
         <w:t xml:space="preserve">, </w:t>
       </w:r>
@@ -6115,7 +5966,6 @@
           <w:iCs/>
           <w:sz w:val="22"/>
           <w:szCs w:val="22"/>
-          <w:highlight w:val="yellow"/>
         </w:rPr>
         <w:t>Sallese, M. R.</w:t>
       </w:r>
@@ -6124,7 +5974,6 @@
           <w:rFonts w:ascii="Book Antiqua" w:hAnsi="Book Antiqua"/>
           <w:sz w:val="22"/>
           <w:szCs w:val="22"/>
-          <w:highlight w:val="yellow"/>
         </w:rPr>
         <w:t xml:space="preserve">, </w:t>
       </w:r>
@@ -6135,7 +5984,6 @@
           <w:iCs/>
           <w:sz w:val="22"/>
           <w:szCs w:val="22"/>
-          <w:highlight w:val="yellow"/>
         </w:rPr>
         <w:t>Smith, S. D.</w:t>
       </w:r>
@@ -6144,7 +5992,6 @@
           <w:rFonts w:ascii="Book Antiqua" w:hAnsi="Book Antiqua"/>
           <w:sz w:val="22"/>
           <w:szCs w:val="22"/>
-          <w:highlight w:val="yellow"/>
         </w:rPr>
         <w:t xml:space="preserve">, </w:t>
       </w:r>
@@ -6156,7 +6003,6 @@
           <w:iCs/>
           <w:sz w:val="22"/>
           <w:szCs w:val="22"/>
-          <w:highlight w:val="yellow"/>
         </w:rPr>
         <w:t>Yllades</w:t>
       </w:r>
@@ -6168,7 +6014,6 @@
           <w:iCs/>
           <w:sz w:val="22"/>
           <w:szCs w:val="22"/>
-          <w:highlight w:val="yellow"/>
         </w:rPr>
         <w:t>, V.</w:t>
       </w:r>
@@ -6177,7 +6022,6 @@
           <w:rFonts w:ascii="Book Antiqua" w:hAnsi="Book Antiqua"/>
           <w:sz w:val="22"/>
           <w:szCs w:val="22"/>
-          <w:highlight w:val="yellow"/>
         </w:rPr>
         <w:t xml:space="preserve">, </w:t>
       </w:r>
@@ -6188,7 +6032,6 @@
           <w:iCs/>
           <w:sz w:val="22"/>
           <w:szCs w:val="22"/>
-          <w:highlight w:val="yellow"/>
         </w:rPr>
         <w:t>Kenny, E.</w:t>
       </w:r>
@@ -6197,7 +6040,6 @@
           <w:rFonts w:ascii="Book Antiqua" w:hAnsi="Book Antiqua"/>
           <w:sz w:val="22"/>
           <w:szCs w:val="22"/>
-          <w:highlight w:val="yellow"/>
         </w:rPr>
         <w:t xml:space="preserve">, </w:t>
       </w:r>
@@ -6208,7 +6050,6 @@
           <w:iCs/>
           <w:sz w:val="22"/>
           <w:szCs w:val="22"/>
-          <w:highlight w:val="yellow"/>
         </w:rPr>
         <w:t>Morgan, P.</w:t>
       </w:r>
@@ -6217,7 +6058,6 @@
           <w:rFonts w:ascii="Book Antiqua" w:hAnsi="Book Antiqua"/>
           <w:sz w:val="22"/>
           <w:szCs w:val="22"/>
-          <w:highlight w:val="yellow"/>
         </w:rPr>
         <w:t xml:space="preserve">, &amp; Paterson, S. (2022). Social validity, cost, acceptability, and feasibility of Augmentative and Alternative Communication devices used for individuals with autism spectrum disorder and intellectual disability: A systematic review. </w:t>
       </w:r>
@@ -6228,7 +6068,6 @@
           <w:iCs/>
           <w:sz w:val="22"/>
           <w:szCs w:val="22"/>
-          <w:highlight w:val="yellow"/>
         </w:rPr>
         <w:t>Perspectives of the ASHA Special Interest Groups, 7</w:t>
       </w:r>
@@ -6238,7 +6077,6 @@
           <w:iCs/>
           <w:sz w:val="22"/>
           <w:szCs w:val="22"/>
-          <w:highlight w:val="yellow"/>
         </w:rPr>
         <w:t>(6)</w:t>
       </w:r>
@@ -6247,7 +6085,6 @@
           <w:rFonts w:ascii="Book Antiqua" w:hAnsi="Book Antiqua"/>
           <w:sz w:val="22"/>
           <w:szCs w:val="22"/>
-          <w:highlight w:val="yellow"/>
         </w:rPr>
         <w:t xml:space="preserve">, 1917-1940. </w:t>
       </w:r>
@@ -6258,7 +6095,6 @@
             <w:rFonts w:ascii="Book Antiqua" w:hAnsi="Book Antiqua"/>
             <w:sz w:val="22"/>
             <w:szCs w:val="22"/>
-            <w:highlight w:val="yellow"/>
           </w:rPr>
           <w:t>https://doi.org/10.1044/2022_PERSP-22-00034</w:t>
         </w:r>
@@ -6268,7 +6104,6 @@
           <w:rFonts w:ascii="Book Antiqua" w:hAnsi="Book Antiqua"/>
           <w:sz w:val="22"/>
           <w:szCs w:val="22"/>
-          <w:highlight w:val="yellow"/>
         </w:rPr>
         <w:t xml:space="preserve"> </w:t>
       </w:r>
@@ -6306,7 +6141,6 @@
           <w:rFonts w:ascii="Book Antiqua" w:hAnsi="Book Antiqua"/>
           <w:sz w:val="22"/>
           <w:szCs w:val="22"/>
-          <w:highlight w:val="yellow"/>
         </w:rPr>
       </w:pPr>
       <w:r>
@@ -6316,7 +6150,6 @@
           <w:iCs/>
           <w:sz w:val="22"/>
           <w:szCs w:val="22"/>
-          <w:highlight w:val="yellow"/>
         </w:rPr>
         <w:t xml:space="preserve">Winters, K. L., Jasso, J., </w:t>
       </w:r>
@@ -6327,7 +6160,6 @@
           <w:bCs/>
           <w:sz w:val="22"/>
           <w:szCs w:val="22"/>
-          <w:highlight w:val="yellow"/>
         </w:rPr>
         <w:t>Pustejovsky, J. E.</w:t>
       </w:r>
@@ -6336,7 +6168,6 @@
           <w:rFonts w:ascii="Book Antiqua" w:hAnsi="Book Antiqua"/>
           <w:sz w:val="22"/>
           <w:szCs w:val="22"/>
-          <w:highlight w:val="yellow"/>
         </w:rPr>
         <w:t xml:space="preserve">, &amp; Byrd, C. (2022). Investigating narrative performance in children with developmental language disorder: A systematic review and meta-analysis. </w:t>
       </w:r>
@@ -6346,7 +6177,6 @@
           <w:i/>
           <w:sz w:val="22"/>
           <w:szCs w:val="22"/>
-          <w:highlight w:val="yellow"/>
         </w:rPr>
         <w:t>Journal of Speech, Language, and Hearing Research</w:t>
       </w:r>
@@ -6355,7 +6185,6 @@
           <w:rFonts w:ascii="Book Antiqua" w:hAnsi="Book Antiqua"/>
           <w:sz w:val="22"/>
           <w:szCs w:val="22"/>
-          <w:highlight w:val="yellow"/>
         </w:rPr>
         <w:t xml:space="preserve">, </w:t>
       </w:r>
@@ -6366,7 +6195,6 @@
           <w:iCs/>
           <w:sz w:val="22"/>
           <w:szCs w:val="22"/>
-          <w:highlight w:val="yellow"/>
         </w:rPr>
         <w:t>65</w:t>
       </w:r>
@@ -6375,7 +6203,6 @@
           <w:rFonts w:ascii="Book Antiqua" w:hAnsi="Book Antiqua"/>
           <w:sz w:val="22"/>
           <w:szCs w:val="22"/>
-          <w:highlight w:val="yellow"/>
         </w:rPr>
         <w:t xml:space="preserve">(10), 3908-3929. </w:t>
       </w:r>
@@ -6386,7 +6213,6 @@
             <w:rFonts w:ascii="Book Antiqua" w:hAnsi="Book Antiqua"/>
             <w:sz w:val="22"/>
             <w:szCs w:val="22"/>
-            <w:highlight w:val="yellow"/>
           </w:rPr>
           <w:t>https://doi.org/10.1044/2022_JSLHR-22-00017</w:t>
         </w:r>
@@ -6396,7 +6222,6 @@
           <w:rFonts w:ascii="Book Antiqua" w:hAnsi="Book Antiqua"/>
           <w:sz w:val="22"/>
           <w:szCs w:val="22"/>
-          <w:highlight w:val="yellow"/>
         </w:rPr>
         <w:t xml:space="preserve"> </w:t>
       </w:r>
@@ -6405,7 +6230,6 @@
           <w:rFonts w:ascii="Book Antiqua" w:hAnsi="Book Antiqua"/>
           <w:sz w:val="22"/>
           <w:szCs w:val="22"/>
-          <w:highlight w:val="yellow"/>
         </w:rPr>
         <w:br/>
         <w:t xml:space="preserve">Pre-print: </w:t>
@@ -6417,7 +6241,6 @@
             <w:rFonts w:ascii="Book Antiqua" w:hAnsi="Book Antiqua"/>
             <w:sz w:val="22"/>
             <w:szCs w:val="22"/>
-            <w:highlight w:val="yellow"/>
           </w:rPr>
           <w:t>https://psyarxiv.com/bcky8/</w:t>
         </w:r>
@@ -6427,7 +6250,6 @@
           <w:rFonts w:ascii="Book Antiqua" w:hAnsi="Book Antiqua"/>
           <w:sz w:val="22"/>
           <w:szCs w:val="22"/>
-          <w:highlight w:val="yellow"/>
         </w:rPr>
         <w:t xml:space="preserve"> </w:t>
       </w:r>
@@ -6465,15 +6287,13 @@
           <w:rFonts w:ascii="Book Antiqua" w:hAnsi="Book Antiqua"/>
           <w:sz w:val="22"/>
           <w:szCs w:val="22"/>
-          <w:highlight w:val="yellow"/>
-        </w:rPr>
-      </w:pPr>
-      <w:r>
-        <w:rPr>
-          <w:rFonts w:ascii="Book Antiqua" w:hAnsi="Book Antiqua"/>
-          <w:sz w:val="22"/>
-          <w:szCs w:val="22"/>
-          <w:highlight w:val="yellow"/>
+        </w:rPr>
+      </w:pPr>
+      <w:r>
+        <w:rPr>
+          <w:rFonts w:ascii="Book Antiqua" w:hAnsi="Book Antiqua"/>
+          <w:sz w:val="22"/>
+          <w:szCs w:val="22"/>
         </w:rPr>
         <w:t xml:space="preserve">Ledford, J. R., Lambert, J., </w:t>
       </w:r>
@@ -6484,7 +6304,6 @@
           <w:bCs/>
           <w:sz w:val="22"/>
           <w:szCs w:val="22"/>
-          <w:highlight w:val="yellow"/>
         </w:rPr>
         <w:t>Pustejovsky, J. E.</w:t>
       </w:r>
@@ -6493,7 +6312,6 @@
           <w:rFonts w:ascii="Book Antiqua" w:hAnsi="Book Antiqua"/>
           <w:sz w:val="22"/>
           <w:szCs w:val="22"/>
-          <w:highlight w:val="yellow"/>
         </w:rPr>
         <w:t>, Zimmerman, K. N., Hollins, N., &amp; Barton, E. E. (202</w:t>
       </w:r>
@@ -6502,7 +6320,6 @@
           <w:rFonts w:ascii="Book Antiqua" w:hAnsi="Book Antiqua"/>
           <w:sz w:val="22"/>
           <w:szCs w:val="22"/>
-          <w:highlight w:val="yellow"/>
         </w:rPr>
         <w:t>3</w:t>
       </w:r>
@@ -6511,7 +6328,6 @@
           <w:rFonts w:ascii="Book Antiqua" w:hAnsi="Book Antiqua"/>
           <w:sz w:val="22"/>
           <w:szCs w:val="22"/>
-          <w:highlight w:val="yellow"/>
         </w:rPr>
         <w:t xml:space="preserve">). Single case design research in Special Education: Next generation standards and considerations. </w:t>
       </w:r>
@@ -6521,7 +6337,6 @@
           <w:i/>
           <w:sz w:val="22"/>
           <w:szCs w:val="22"/>
-          <w:highlight w:val="yellow"/>
         </w:rPr>
         <w:t>Exceptional Children</w:t>
       </w:r>
@@ -6532,7 +6347,6 @@
           <w:iCs/>
           <w:sz w:val="22"/>
           <w:szCs w:val="22"/>
-          <w:highlight w:val="yellow"/>
         </w:rPr>
         <w:t xml:space="preserve">, </w:t>
       </w:r>
@@ -6543,7 +6357,6 @@
           <w:iCs/>
           <w:sz w:val="22"/>
           <w:szCs w:val="22"/>
-          <w:highlight w:val="yellow"/>
         </w:rPr>
         <w:t>89</w:t>
       </w:r>
@@ -6552,7 +6365,6 @@
           <w:rFonts w:ascii="Book Antiqua" w:hAnsi="Book Antiqua"/>
           <w:sz w:val="22"/>
           <w:szCs w:val="22"/>
-          <w:highlight w:val="yellow"/>
         </w:rPr>
         <w:t>(4), 379-396</w:t>
       </w:r>
@@ -6561,7 +6373,6 @@
           <w:rFonts w:ascii="Book Antiqua" w:hAnsi="Book Antiqua"/>
           <w:sz w:val="22"/>
           <w:szCs w:val="22"/>
-          <w:highlight w:val="yellow"/>
         </w:rPr>
         <w:t xml:space="preserve">. </w:t>
       </w:r>
@@ -6572,7 +6383,6 @@
             <w:rFonts w:ascii="Book Antiqua" w:hAnsi="Book Antiqua"/>
             <w:sz w:val="22"/>
             <w:szCs w:val="22"/>
-            <w:highlight w:val="yellow"/>
           </w:rPr>
           <w:t>https://doi.org/10.1177/00144029221137656</w:t>
         </w:r>
@@ -6582,7 +6392,6 @@
           <w:rFonts w:ascii="Book Antiqua" w:hAnsi="Book Antiqua"/>
           <w:sz w:val="22"/>
           <w:szCs w:val="22"/>
-          <w:highlight w:val="yellow"/>
         </w:rPr>
         <w:t xml:space="preserve"> </w:t>
       </w:r>
@@ -6591,7 +6400,6 @@
           <w:rFonts w:ascii="Book Antiqua" w:hAnsi="Book Antiqua"/>
           <w:sz w:val="22"/>
           <w:szCs w:val="22"/>
-          <w:highlight w:val="yellow"/>
         </w:rPr>
         <w:br/>
         <w:t xml:space="preserve">Pre-print: </w:t>
@@ -6603,7 +6411,6 @@
             <w:rFonts w:ascii="Book Antiqua" w:hAnsi="Book Antiqua"/>
             <w:sz w:val="22"/>
             <w:szCs w:val="22"/>
-            <w:highlight w:val="yellow"/>
           </w:rPr>
           <w:t>https://osf.io/e98nw/</w:t>
         </w:r>
@@ -6613,7 +6420,6 @@
           <w:rFonts w:ascii="Book Antiqua" w:hAnsi="Book Antiqua"/>
           <w:sz w:val="22"/>
           <w:szCs w:val="22"/>
-          <w:highlight w:val="yellow"/>
         </w:rPr>
         <w:t xml:space="preserve"> </w:t>
       </w:r>
@@ -6651,16 +6457,14 @@
           <w:rFonts w:ascii="Book Antiqua" w:hAnsi="Book Antiqua"/>
           <w:sz w:val="22"/>
           <w:szCs w:val="22"/>
-          <w:highlight w:val="yellow"/>
-        </w:rPr>
-      </w:pPr>
-      <w:r>
-        <w:rPr>
-          <w:rFonts w:ascii="Book Antiqua" w:hAnsi="Book Antiqua"/>
-          <w:i/>
-          <w:sz w:val="22"/>
-          <w:szCs w:val="22"/>
-          <w:highlight w:val="yellow"/>
+        </w:rPr>
+      </w:pPr>
+      <w:r>
+        <w:rPr>
+          <w:rFonts w:ascii="Book Antiqua" w:hAnsi="Book Antiqua"/>
+          <w:i/>
+          <w:sz w:val="22"/>
+          <w:szCs w:val="22"/>
         </w:rPr>
         <w:t>Chen, M.</w:t>
       </w:r>
@@ -6669,7 +6473,6 @@
           <w:rFonts w:ascii="Book Antiqua" w:hAnsi="Book Antiqua"/>
           <w:sz w:val="22"/>
           <w:szCs w:val="22"/>
-          <w:highlight w:val="yellow"/>
         </w:rPr>
         <w:t xml:space="preserve">, &amp; </w:t>
       </w:r>
@@ -6679,7 +6482,6 @@
           <w:b/>
           <w:sz w:val="22"/>
           <w:szCs w:val="22"/>
-          <w:highlight w:val="yellow"/>
         </w:rPr>
         <w:t>Pustejovsky, J. E.</w:t>
       </w:r>
@@ -6688,7 +6490,6 @@
           <w:rFonts w:ascii="Book Antiqua" w:hAnsi="Book Antiqua"/>
           <w:sz w:val="22"/>
           <w:szCs w:val="22"/>
-          <w:highlight w:val="yellow"/>
         </w:rPr>
         <w:t xml:space="preserve"> (2022). Multi-level meta-analysis of single-case experimental designs using robust variance estimation. </w:t>
       </w:r>
@@ -6699,7 +6500,6 @@
           <w:iCs/>
           <w:sz w:val="22"/>
           <w:szCs w:val="22"/>
-          <w:highlight w:val="yellow"/>
         </w:rPr>
         <w:t>Psychological Methods</w:t>
       </w:r>
@@ -6708,7 +6508,6 @@
           <w:rFonts w:ascii="Book Antiqua" w:hAnsi="Book Antiqua"/>
           <w:sz w:val="22"/>
           <w:szCs w:val="22"/>
-          <w:highlight w:val="yellow"/>
         </w:rPr>
         <w:t xml:space="preserve">, advance online publication. </w:t>
       </w:r>
@@ -6719,7 +6518,6 @@
             <w:rFonts w:ascii="Book Antiqua" w:hAnsi="Book Antiqua"/>
             <w:sz w:val="22"/>
             <w:szCs w:val="22"/>
-            <w:highlight w:val="yellow"/>
           </w:rPr>
           <w:t>https://doi.org/10.1037/met0000510</w:t>
         </w:r>
@@ -6729,7 +6527,6 @@
           <w:rFonts w:ascii="Book Antiqua" w:hAnsi="Book Antiqua"/>
           <w:sz w:val="22"/>
           <w:szCs w:val="22"/>
-          <w:highlight w:val="yellow"/>
         </w:rPr>
         <w:t xml:space="preserve"> </w:t>
       </w:r>
@@ -6738,7 +6535,6 @@
           <w:rFonts w:ascii="Book Antiqua" w:hAnsi="Book Antiqua"/>
           <w:sz w:val="22"/>
           <w:szCs w:val="22"/>
-          <w:highlight w:val="yellow"/>
         </w:rPr>
         <w:br/>
         <w:t xml:space="preserve">Pre-print: </w:t>
@@ -6750,7 +6546,6 @@
             <w:rFonts w:ascii="Book Antiqua" w:hAnsi="Book Antiqua"/>
             <w:sz w:val="22"/>
             <w:szCs w:val="22"/>
-            <w:highlight w:val="yellow"/>
           </w:rPr>
           <w:t>https://psyarxiv.com/59h32/</w:t>
         </w:r>

</xml_diff>

<commit_message>
Finished editing publications and citations.
</commit_message>
<xml_diff>
--- a/files/Pustejovsky-CV.docx
+++ b/files/Pustejovsky-CV.docx
@@ -11123,25 +11123,7 @@
             <w:sz w:val="22"/>
             <w:szCs w:val="22"/>
           </w:rPr>
-          <w:t>https://doi.org/10.1177/074</w:t>
-        </w:r>
-        <w:r>
-          <w:rPr>
-            <w:rStyle w:val="Hyperlink"/>
-            <w:rFonts w:ascii="Book Antiqua" w:hAnsi="Book Antiqua"/>
-            <w:sz w:val="22"/>
-            <w:szCs w:val="22"/>
-          </w:rPr>
-          <w:t>1</w:t>
-        </w:r>
-        <w:r>
-          <w:rPr>
-            <w:rStyle w:val="Hyperlink"/>
-            <w:rFonts w:ascii="Book Antiqua" w:hAnsi="Book Antiqua"/>
-            <w:sz w:val="22"/>
-            <w:szCs w:val="22"/>
-          </w:rPr>
-          <w:t>932517716900</w:t>
+          <w:t>https://doi.org/10.1177/0741932517716900</w:t>
         </w:r>
       </w:hyperlink>
       <w:r>
@@ -12546,7 +12528,6 @@
           <w:rFonts w:ascii="Book Antiqua" w:hAnsi="Book Antiqua"/>
           <w:sz w:val="22"/>
           <w:szCs w:val="22"/>
-          <w:highlight w:val="yellow"/>
         </w:rPr>
       </w:pPr>
       <w:r>
@@ -12555,7 +12536,6 @@
           <w:b/>
           <w:sz w:val="22"/>
           <w:szCs w:val="22"/>
-          <w:highlight w:val="yellow"/>
         </w:rPr>
         <w:lastRenderedPageBreak/>
         <w:t xml:space="preserve">Pustejovsky, </w:t>
@@ -12566,7 +12546,6 @@
           <w:b/>
           <w:sz w:val="22"/>
           <w:szCs w:val="22"/>
-          <w:highlight w:val="yellow"/>
         </w:rPr>
         <w:t>J. E.</w:t>
       </w:r>
@@ -12575,7 +12554,6 @@
           <w:rFonts w:ascii="Book Antiqua" w:hAnsi="Book Antiqua"/>
           <w:sz w:val="22"/>
           <w:szCs w:val="22"/>
-          <w:highlight w:val="yellow"/>
         </w:rPr>
         <w:t xml:space="preserve"> &amp; </w:t>
       </w:r>
@@ -12585,7 +12563,6 @@
           <w:i/>
           <w:sz w:val="22"/>
           <w:szCs w:val="22"/>
-          <w:highlight w:val="yellow"/>
         </w:rPr>
         <w:t>Runyon, C. R.</w:t>
       </w:r>
@@ -12594,7 +12571,6 @@
           <w:rFonts w:ascii="Book Antiqua" w:hAnsi="Book Antiqua"/>
           <w:sz w:val="22"/>
           <w:szCs w:val="22"/>
-          <w:highlight w:val="yellow"/>
         </w:rPr>
         <w:t xml:space="preserve"> </w:t>
       </w:r>
@@ -12603,7 +12579,6 @@
           <w:rFonts w:ascii="Book Antiqua" w:hAnsi="Book Antiqua"/>
           <w:sz w:val="22"/>
           <w:szCs w:val="22"/>
-          <w:highlight w:val="yellow"/>
         </w:rPr>
         <w:t xml:space="preserve">(2014). </w:t>
       </w:r>
@@ -12612,7 +12587,6 @@
           <w:rFonts w:ascii="Book Antiqua" w:hAnsi="Book Antiqua"/>
           <w:sz w:val="22"/>
           <w:szCs w:val="22"/>
-          <w:highlight w:val="yellow"/>
         </w:rPr>
         <w:t>Alternating renewal process models for behavioral observation: Simulation methods, software, and validity illustrations</w:t>
       </w:r>
@@ -12621,7 +12595,6 @@
           <w:rFonts w:ascii="Book Antiqua" w:hAnsi="Book Antiqua"/>
           <w:sz w:val="22"/>
           <w:szCs w:val="22"/>
-          <w:highlight w:val="yellow"/>
         </w:rPr>
         <w:t xml:space="preserve">. </w:t>
       </w:r>
@@ -12631,7 +12604,6 @@
           <w:i/>
           <w:sz w:val="22"/>
           <w:szCs w:val="22"/>
-          <w:highlight w:val="yellow"/>
         </w:rPr>
         <w:t>Behavioral Disorders</w:t>
       </w:r>
@@ -12640,7 +12612,6 @@
           <w:rFonts w:ascii="Book Antiqua" w:hAnsi="Book Antiqua"/>
           <w:sz w:val="22"/>
           <w:szCs w:val="22"/>
-          <w:highlight w:val="yellow"/>
         </w:rPr>
         <w:t>,</w:t>
       </w:r>
@@ -12650,7 +12621,6 @@
           <w:i/>
           <w:sz w:val="22"/>
           <w:szCs w:val="22"/>
-          <w:highlight w:val="yellow"/>
         </w:rPr>
         <w:t xml:space="preserve"> 39</w:t>
       </w:r>
@@ -12659,7 +12629,6 @@
           <w:rFonts w:ascii="Book Antiqua" w:hAnsi="Book Antiqua"/>
           <w:sz w:val="22"/>
           <w:szCs w:val="22"/>
-          <w:highlight w:val="yellow"/>
         </w:rPr>
         <w:t xml:space="preserve"> (4), 211-227. </w:t>
       </w:r>
@@ -12671,7 +12640,6 @@
           <w:rFonts w:ascii="Book Antiqua" w:hAnsi="Book Antiqua"/>
           <w:sz w:val="22"/>
           <w:szCs w:val="22"/>
-          <w:highlight w:val="yellow"/>
         </w:rPr>
       </w:pPr>
       <w:r>
@@ -12680,7 +12648,6 @@
           <w:b/>
           <w:sz w:val="22"/>
           <w:szCs w:val="22"/>
-          <w:highlight w:val="yellow"/>
         </w:rPr>
         <w:t>Pustejovsky, J. E.</w:t>
       </w:r>
@@ -12689,7 +12656,6 @@
           <w:rFonts w:ascii="Book Antiqua" w:hAnsi="Book Antiqua"/>
           <w:sz w:val="22"/>
           <w:szCs w:val="22"/>
-          <w:highlight w:val="yellow"/>
         </w:rPr>
         <w:t xml:space="preserve"> (2014). Converting from </w:t>
       </w:r>
@@ -12699,7 +12665,6 @@
           <w:i/>
           <w:sz w:val="22"/>
           <w:szCs w:val="22"/>
-          <w:highlight w:val="yellow"/>
         </w:rPr>
         <w:t>d</w:t>
       </w:r>
@@ -12708,7 +12673,6 @@
           <w:rFonts w:ascii="Book Antiqua" w:hAnsi="Book Antiqua"/>
           <w:sz w:val="22"/>
           <w:szCs w:val="22"/>
-          <w:highlight w:val="yellow"/>
         </w:rPr>
         <w:t xml:space="preserve"> to </w:t>
       </w:r>
@@ -12718,7 +12682,6 @@
           <w:i/>
           <w:sz w:val="22"/>
           <w:szCs w:val="22"/>
-          <w:highlight w:val="yellow"/>
         </w:rPr>
         <w:t>r</w:t>
       </w:r>
@@ -12727,7 +12690,6 @@
           <w:rFonts w:ascii="Book Antiqua" w:hAnsi="Book Antiqua"/>
           <w:sz w:val="22"/>
           <w:szCs w:val="22"/>
-          <w:highlight w:val="yellow"/>
         </w:rPr>
         <w:t xml:space="preserve"> to </w:t>
       </w:r>
@@ -12737,7 +12699,6 @@
           <w:i/>
           <w:sz w:val="22"/>
           <w:szCs w:val="22"/>
-          <w:highlight w:val="yellow"/>
         </w:rPr>
         <w:t>z</w:t>
       </w:r>
@@ -12746,7 +12707,6 @@
           <w:rFonts w:ascii="Book Antiqua" w:hAnsi="Book Antiqua"/>
           <w:sz w:val="22"/>
           <w:szCs w:val="22"/>
-          <w:highlight w:val="yellow"/>
         </w:rPr>
         <w:t xml:space="preserve"> when the design uses extreme groups, dichotomization, or experimental control. </w:t>
       </w:r>
@@ -12756,18 +12716,25 @@
           <w:i/>
           <w:sz w:val="22"/>
           <w:szCs w:val="22"/>
-          <w:highlight w:val="yellow"/>
-        </w:rPr>
-        <w:t>Psychological Methods, 19</w:t>
-      </w:r>
-      <w:r>
-        <w:rPr>
-          <w:rFonts w:ascii="Book Antiqua" w:hAnsi="Book Antiqua"/>
-          <w:sz w:val="22"/>
-          <w:szCs w:val="22"/>
-          <w:highlight w:val="yellow"/>
-        </w:rPr>
-        <w:t xml:space="preserve"> (1), 92-112. </w:t>
+        </w:rPr>
+        <w:t xml:space="preserve">Psychological Methods, </w:t>
+      </w:r>
+      <w:r>
+        <w:rPr>
+          <w:rFonts w:ascii="Book Antiqua" w:hAnsi="Book Antiqua"/>
+          <w:i/>
+          <w:sz w:val="22"/>
+          <w:szCs w:val="22"/>
+        </w:rPr>
+        <w:t>19</w:t>
+      </w:r>
+      <w:r>
+        <w:rPr>
+          <w:rFonts w:ascii="Book Antiqua" w:hAnsi="Book Antiqua"/>
+          <w:sz w:val="22"/>
+          <w:szCs w:val="22"/>
+        </w:rPr>
+        <w:t xml:space="preserve">(1), 92-112. </w:t>
       </w:r>
       <w:hyperlink r:id="rId86" w:history="1">
         <w:r>
@@ -12776,7 +12743,6 @@
             <w:rFonts w:ascii="Book Antiqua" w:hAnsi="Book Antiqua"/>
             <w:sz w:val="22"/>
             <w:szCs w:val="22"/>
-            <w:highlight w:val="yellow"/>
           </w:rPr>
           <w:t>https://doi.org/10.1037/a0033788</w:t>
         </w:r>
@@ -12787,7 +12753,6 @@
           <w:rFonts w:ascii="Book Antiqua" w:hAnsi="Book Antiqua"/>
           <w:sz w:val="22"/>
           <w:szCs w:val="22"/>
-          <w:highlight w:val="yellow"/>
         </w:rPr>
         <w:t xml:space="preserve"> </w:t>
       </w:r>
@@ -12799,7 +12764,6 @@
           <w:rFonts w:ascii="Book Antiqua" w:hAnsi="Book Antiqua"/>
           <w:sz w:val="22"/>
           <w:szCs w:val="22"/>
-          <w:highlight w:val="yellow"/>
         </w:rPr>
       </w:pPr>
       <w:r>
@@ -12808,7 +12772,6 @@
           <w:b/>
           <w:sz w:val="22"/>
           <w:szCs w:val="22"/>
-          <w:highlight w:val="yellow"/>
         </w:rPr>
         <w:t xml:space="preserve">Pustejovsky, </w:t>
       </w:r>
@@ -12818,7 +12781,6 @@
           <w:b/>
           <w:sz w:val="22"/>
           <w:szCs w:val="22"/>
-          <w:highlight w:val="yellow"/>
         </w:rPr>
         <w:t>J. E.</w:t>
       </w:r>
@@ -12827,7 +12789,6 @@
           <w:rFonts w:ascii="Book Antiqua" w:hAnsi="Book Antiqua"/>
           <w:sz w:val="22"/>
           <w:szCs w:val="22"/>
-          <w:highlight w:val="yellow"/>
         </w:rPr>
         <w:t xml:space="preserve">, </w:t>
       </w:r>
@@ -12836,7 +12797,6 @@
           <w:rFonts w:ascii="Book Antiqua" w:hAnsi="Book Antiqua"/>
           <w:sz w:val="22"/>
           <w:szCs w:val="22"/>
-          <w:highlight w:val="yellow"/>
         </w:rPr>
         <w:t>Hedges, L. V.</w:t>
       </w:r>
@@ -12845,7 +12805,6 @@
           <w:rFonts w:ascii="Book Antiqua" w:hAnsi="Book Antiqua"/>
           <w:sz w:val="22"/>
           <w:szCs w:val="22"/>
-          <w:highlight w:val="yellow"/>
         </w:rPr>
         <w:t xml:space="preserve">, and </w:t>
       </w:r>
@@ -12855,7 +12814,6 @@
           <w:rFonts w:ascii="Book Antiqua" w:hAnsi="Book Antiqua"/>
           <w:sz w:val="22"/>
           <w:szCs w:val="22"/>
-          <w:highlight w:val="yellow"/>
         </w:rPr>
         <w:t>Shadish</w:t>
       </w:r>
@@ -12865,7 +12823,6 @@
           <w:rFonts w:ascii="Book Antiqua" w:hAnsi="Book Antiqua"/>
           <w:sz w:val="22"/>
           <w:szCs w:val="22"/>
-          <w:highlight w:val="yellow"/>
         </w:rPr>
         <w:t>, W. R.</w:t>
       </w:r>
@@ -12874,7 +12831,6 @@
           <w:rFonts w:ascii="Book Antiqua" w:hAnsi="Book Antiqua"/>
           <w:sz w:val="22"/>
           <w:szCs w:val="22"/>
-          <w:highlight w:val="yellow"/>
         </w:rPr>
         <w:t xml:space="preserve"> (2014). Design-comparable effect sizes in multiple baseline designs: A general modeling framework. </w:t>
       </w:r>
@@ -12884,14 +12840,12 @@
           <w:i/>
           <w:sz w:val="22"/>
           <w:szCs w:val="22"/>
-          <w:highlight w:val="yellow"/>
         </w:rPr>
         <w:t>Journal of Educational and Behavioral Statistics, 39</w:t>
       </w:r>
       <w:r>
         <w:rPr>
           <w:rFonts w:ascii="Book Antiqua" w:hAnsi="Book Antiqua"/>
-          <w:highlight w:val="yellow"/>
         </w:rPr>
         <w:t>(5), 368-393</w:t>
       </w:r>
@@ -12900,7 +12854,6 @@
           <w:rFonts w:ascii="Book Antiqua" w:hAnsi="Book Antiqua"/>
           <w:sz w:val="22"/>
           <w:szCs w:val="22"/>
-          <w:highlight w:val="yellow"/>
         </w:rPr>
         <w:t xml:space="preserve">. </w:t>
       </w:r>
@@ -12909,7 +12862,6 @@
           <w:rPr>
             <w:rStyle w:val="Hyperlink"/>
             <w:rFonts w:ascii="Book Antiqua" w:hAnsi="Book Antiqua"/>
-            <w:highlight w:val="yellow"/>
           </w:rPr>
           <w:t>https://doi.org/10.3102/1076998614547577</w:t>
         </w:r>
@@ -12918,7 +12870,6 @@
         <w:rPr>
           <w:rStyle w:val="Hyperlink"/>
           <w:rFonts w:ascii="Book Antiqua" w:hAnsi="Book Antiqua"/>
-          <w:highlight w:val="yellow"/>
         </w:rPr>
         <w:t xml:space="preserve"> </w:t>
       </w:r>
@@ -12930,7 +12881,6 @@
           <w:rFonts w:ascii="Book Antiqua" w:hAnsi="Book Antiqua"/>
           <w:sz w:val="22"/>
           <w:szCs w:val="22"/>
-          <w:highlight w:val="yellow"/>
         </w:rPr>
       </w:pPr>
       <w:proofErr w:type="spellStart"/>
@@ -12939,7 +12889,6 @@
           <w:rFonts w:ascii="Book Antiqua" w:hAnsi="Book Antiqua"/>
           <w:sz w:val="22"/>
           <w:szCs w:val="22"/>
-          <w:highlight w:val="yellow"/>
         </w:rPr>
         <w:t>Shadish</w:t>
       </w:r>
@@ -12949,7 +12898,6 @@
           <w:rFonts w:ascii="Book Antiqua" w:hAnsi="Book Antiqua"/>
           <w:sz w:val="22"/>
           <w:szCs w:val="22"/>
-          <w:highlight w:val="yellow"/>
         </w:rPr>
         <w:t xml:space="preserve">, W. R., Hedges, L. V., &amp; </w:t>
       </w:r>
@@ -12959,7 +12907,6 @@
           <w:b/>
           <w:sz w:val="22"/>
           <w:szCs w:val="22"/>
-          <w:highlight w:val="yellow"/>
         </w:rPr>
         <w:t>Pustejovsky, J. E.</w:t>
       </w:r>
@@ -12968,7 +12915,6 @@
           <w:rFonts w:ascii="Book Antiqua" w:hAnsi="Book Antiqua"/>
           <w:sz w:val="22"/>
           <w:szCs w:val="22"/>
-          <w:highlight w:val="yellow"/>
         </w:rPr>
         <w:t xml:space="preserve"> (2014). Analysis and meta-analysis of single-case designs with a standardized mean difference statistic: A primer and applications. </w:t>
       </w:r>
@@ -12978,7 +12924,6 @@
           <w:i/>
           <w:sz w:val="22"/>
           <w:szCs w:val="22"/>
-          <w:highlight w:val="yellow"/>
         </w:rPr>
         <w:t>Journal of School Psychology</w:t>
       </w:r>
@@ -12987,7 +12932,6 @@
           <w:rFonts w:ascii="Book Antiqua" w:hAnsi="Book Antiqua"/>
           <w:sz w:val="22"/>
           <w:szCs w:val="22"/>
-          <w:highlight w:val="yellow"/>
         </w:rPr>
         <w:t>,</w:t>
       </w:r>
@@ -12997,7 +12941,6 @@
           <w:i/>
           <w:sz w:val="22"/>
           <w:szCs w:val="22"/>
-          <w:highlight w:val="yellow"/>
         </w:rPr>
         <w:t xml:space="preserve"> 52</w:t>
       </w:r>
@@ -13006,7 +12949,6 @@
           <w:rFonts w:ascii="Book Antiqua" w:hAnsi="Book Antiqua"/>
           <w:sz w:val="22"/>
           <w:szCs w:val="22"/>
-          <w:highlight w:val="yellow"/>
         </w:rPr>
         <w:t xml:space="preserve">, 123-147. </w:t>
       </w:r>
@@ -13017,7 +12959,6 @@
             <w:rFonts w:ascii="Book Antiqua" w:hAnsi="Book Antiqua"/>
             <w:sz w:val="22"/>
             <w:szCs w:val="22"/>
-            <w:highlight w:val="yellow"/>
           </w:rPr>
           <w:t>https://doi.org/10.1016/j.jsp.2013.11.005</w:t>
         </w:r>
@@ -13028,7 +12969,6 @@
           <w:rFonts w:ascii="Book Antiqua" w:hAnsi="Book Antiqua"/>
           <w:sz w:val="22"/>
           <w:szCs w:val="22"/>
-          <w:highlight w:val="yellow"/>
         </w:rPr>
         <w:t xml:space="preserve"> </w:t>
       </w:r>
@@ -13040,7 +12980,6 @@
           <w:rFonts w:ascii="Book Antiqua" w:hAnsi="Book Antiqua"/>
           <w:sz w:val="22"/>
           <w:szCs w:val="22"/>
-          <w:highlight w:val="yellow"/>
         </w:rPr>
       </w:pPr>
       <w:proofErr w:type="spellStart"/>
@@ -13049,7 +12988,6 @@
           <w:rFonts w:ascii="Book Antiqua" w:hAnsi="Book Antiqua"/>
           <w:sz w:val="22"/>
           <w:szCs w:val="22"/>
-          <w:highlight w:val="yellow"/>
         </w:rPr>
         <w:t>Shadish</w:t>
       </w:r>
@@ -13059,7 +12997,6 @@
           <w:rFonts w:ascii="Book Antiqua" w:hAnsi="Book Antiqua"/>
           <w:sz w:val="22"/>
           <w:szCs w:val="22"/>
-          <w:highlight w:val="yellow"/>
         </w:rPr>
         <w:t xml:space="preserve">, W. R., Hedges, L. V., </w:t>
       </w:r>
@@ -13069,7 +13006,6 @@
           <w:b/>
           <w:sz w:val="22"/>
           <w:szCs w:val="22"/>
-          <w:highlight w:val="yellow"/>
         </w:rPr>
         <w:t>Pustejovsky, J. E.</w:t>
       </w:r>
@@ -13078,7 +13014,6 @@
           <w:rFonts w:ascii="Book Antiqua" w:hAnsi="Book Antiqua"/>
           <w:sz w:val="22"/>
           <w:szCs w:val="22"/>
-          <w:highlight w:val="yellow"/>
         </w:rPr>
         <w:t xml:space="preserve">, Boyajian, J. G., Sullivan, K. J., Andrade, A., &amp; Barrientos J. (2014). A </w:t>
       </w:r>
@@ -13088,7 +13023,6 @@
           <w:i/>
           <w:sz w:val="22"/>
           <w:szCs w:val="22"/>
-          <w:highlight w:val="yellow"/>
         </w:rPr>
         <w:t>d</w:t>
       </w:r>
@@ -13097,7 +13031,6 @@
           <w:rFonts w:ascii="Book Antiqua" w:hAnsi="Book Antiqua"/>
           <w:sz w:val="22"/>
           <w:szCs w:val="22"/>
-          <w:highlight w:val="yellow"/>
         </w:rPr>
         <w:t xml:space="preserve">-statistic for single-case designs that is equivalent to the usual between-groups </w:t>
       </w:r>
@@ -13107,7 +13040,6 @@
           <w:i/>
           <w:sz w:val="22"/>
           <w:szCs w:val="22"/>
-          <w:highlight w:val="yellow"/>
         </w:rPr>
         <w:t>d</w:t>
       </w:r>
@@ -13116,7 +13048,6 @@
           <w:rFonts w:ascii="Book Antiqua" w:hAnsi="Book Antiqua"/>
           <w:sz w:val="22"/>
           <w:szCs w:val="22"/>
-          <w:highlight w:val="yellow"/>
         </w:rPr>
         <w:t xml:space="preserve">-statistic. </w:t>
       </w:r>
@@ -13126,7 +13057,6 @@
           <w:i/>
           <w:sz w:val="22"/>
           <w:szCs w:val="22"/>
-          <w:highlight w:val="yellow"/>
         </w:rPr>
         <w:t>Neuropsychological Rehabilitation: An International Journal</w:t>
       </w:r>
@@ -13135,7 +13065,6 @@
           <w:rFonts w:ascii="Book Antiqua" w:hAnsi="Book Antiqua"/>
           <w:sz w:val="22"/>
           <w:szCs w:val="22"/>
-          <w:highlight w:val="yellow"/>
         </w:rPr>
         <w:t xml:space="preserve">, </w:t>
       </w:r>
@@ -13145,7 +13074,6 @@
           <w:i/>
           <w:sz w:val="22"/>
           <w:szCs w:val="22"/>
-          <w:highlight w:val="yellow"/>
         </w:rPr>
         <w:t>24</w:t>
       </w:r>
@@ -13154,7 +13082,6 @@
           <w:rFonts w:ascii="Book Antiqua" w:hAnsi="Book Antiqua"/>
           <w:sz w:val="22"/>
           <w:szCs w:val="22"/>
-          <w:highlight w:val="yellow"/>
         </w:rPr>
         <w:t xml:space="preserve"> (3-4), 528-553.  </w:t>
       </w:r>
@@ -13165,7 +13092,6 @@
             <w:rFonts w:ascii="Book Antiqua" w:hAnsi="Book Antiqua"/>
             <w:sz w:val="22"/>
             <w:szCs w:val="22"/>
-            <w:highlight w:val="yellow"/>
           </w:rPr>
           <w:t>https://doi.org/10.1080/09602011.2013.819021</w:t>
         </w:r>
@@ -13176,7 +13102,6 @@
           <w:rFonts w:ascii="Book Antiqua" w:hAnsi="Book Antiqua"/>
           <w:sz w:val="22"/>
           <w:szCs w:val="22"/>
-          <w:highlight w:val="yellow"/>
         </w:rPr>
         <w:t xml:space="preserve"> </w:t>
       </w:r>
@@ -13188,15 +13113,13 @@
           <w:rFonts w:ascii="Book Antiqua" w:hAnsi="Book Antiqua"/>
           <w:sz w:val="22"/>
           <w:szCs w:val="22"/>
-          <w:highlight w:val="yellow"/>
-        </w:rPr>
-      </w:pPr>
-      <w:r>
-        <w:rPr>
-          <w:rFonts w:ascii="Book Antiqua" w:hAnsi="Book Antiqua"/>
-          <w:sz w:val="22"/>
-          <w:szCs w:val="22"/>
-          <w:highlight w:val="yellow"/>
+        </w:rPr>
+      </w:pPr>
+      <w:r>
+        <w:rPr>
+          <w:rFonts w:ascii="Book Antiqua" w:hAnsi="Book Antiqua"/>
+          <w:sz w:val="22"/>
+          <w:szCs w:val="22"/>
         </w:rPr>
         <w:t>Hedges, L</w:t>
       </w:r>
@@ -13205,7 +13128,6 @@
           <w:rFonts w:ascii="Book Antiqua" w:hAnsi="Book Antiqua"/>
           <w:sz w:val="22"/>
           <w:szCs w:val="22"/>
-          <w:highlight w:val="yellow"/>
         </w:rPr>
         <w:t>.</w:t>
       </w:r>
@@ -13214,7 +13136,6 @@
           <w:rFonts w:ascii="Book Antiqua" w:hAnsi="Book Antiqua"/>
           <w:sz w:val="22"/>
           <w:szCs w:val="22"/>
-          <w:highlight w:val="yellow"/>
         </w:rPr>
         <w:t xml:space="preserve"> V., </w:t>
       </w:r>
@@ -13224,7 +13145,6 @@
           <w:b/>
           <w:sz w:val="22"/>
           <w:szCs w:val="22"/>
-          <w:highlight w:val="yellow"/>
         </w:rPr>
         <w:t>Pustejovsky, J. E.</w:t>
       </w:r>
@@ -13233,7 +13153,6 @@
           <w:rFonts w:ascii="Book Antiqua" w:hAnsi="Book Antiqua"/>
           <w:sz w:val="22"/>
           <w:szCs w:val="22"/>
-          <w:highlight w:val="yellow"/>
         </w:rPr>
         <w:t xml:space="preserve">, &amp; </w:t>
       </w:r>
@@ -13243,7 +13162,6 @@
           <w:rFonts w:ascii="Book Antiqua" w:hAnsi="Book Antiqua"/>
           <w:sz w:val="22"/>
           <w:szCs w:val="22"/>
-          <w:highlight w:val="yellow"/>
         </w:rPr>
         <w:t>Shadish</w:t>
       </w:r>
@@ -13253,7 +13171,6 @@
           <w:rFonts w:ascii="Book Antiqua" w:hAnsi="Book Antiqua"/>
           <w:sz w:val="22"/>
           <w:szCs w:val="22"/>
-          <w:highlight w:val="yellow"/>
         </w:rPr>
         <w:t>, W. R.</w:t>
       </w:r>
@@ -13262,7 +13179,6 @@
           <w:rFonts w:ascii="Book Antiqua" w:hAnsi="Book Antiqua"/>
           <w:sz w:val="22"/>
           <w:szCs w:val="22"/>
-          <w:highlight w:val="yellow"/>
         </w:rPr>
         <w:t xml:space="preserve"> (2013). A standardized mean difference effect size for multiple baseline designs across individuals. </w:t>
       </w:r>
@@ -13272,7 +13188,6 @@
           <w:i/>
           <w:sz w:val="22"/>
           <w:szCs w:val="22"/>
-          <w:highlight w:val="yellow"/>
         </w:rPr>
         <w:t>Research Synthesis Methods, 4</w:t>
       </w:r>
@@ -13281,7 +13196,6 @@
           <w:rFonts w:ascii="Book Antiqua" w:hAnsi="Book Antiqua"/>
           <w:sz w:val="22"/>
           <w:szCs w:val="22"/>
-          <w:highlight w:val="yellow"/>
         </w:rPr>
         <w:t>(4), 324-341</w:t>
       </w:r>
@@ -13291,7 +13205,6 @@
           <w:i/>
           <w:sz w:val="22"/>
           <w:szCs w:val="22"/>
-          <w:highlight w:val="yellow"/>
         </w:rPr>
         <w:t>.</w:t>
       </w:r>
@@ -13300,7 +13213,6 @@
           <w:rFonts w:ascii="Book Antiqua" w:hAnsi="Book Antiqua"/>
           <w:sz w:val="22"/>
           <w:szCs w:val="22"/>
-          <w:highlight w:val="yellow"/>
         </w:rPr>
         <w:t xml:space="preserve"> </w:t>
       </w:r>
@@ -13311,7 +13223,6 @@
             <w:rFonts w:ascii="Book Antiqua" w:hAnsi="Book Antiqua"/>
             <w:sz w:val="22"/>
             <w:szCs w:val="22"/>
-            <w:highlight w:val="yellow"/>
           </w:rPr>
           <w:t>https://doi.org/10.1002/jrsm.1086</w:t>
         </w:r>
@@ -13322,7 +13233,6 @@
           <w:rFonts w:ascii="Book Antiqua" w:hAnsi="Book Antiqua"/>
           <w:sz w:val="22"/>
           <w:szCs w:val="22"/>
-          <w:highlight w:val="yellow"/>
         </w:rPr>
         <w:t xml:space="preserve"> </w:t>
       </w:r>
@@ -13334,15 +13244,13 @@
           <w:rFonts w:ascii="Book Antiqua" w:hAnsi="Book Antiqua"/>
           <w:sz w:val="22"/>
           <w:szCs w:val="22"/>
-          <w:highlight w:val="yellow"/>
-        </w:rPr>
-      </w:pPr>
-      <w:r>
-        <w:rPr>
-          <w:rFonts w:ascii="Book Antiqua" w:hAnsi="Book Antiqua"/>
-          <w:sz w:val="22"/>
-          <w:szCs w:val="22"/>
-          <w:highlight w:val="yellow"/>
+        </w:rPr>
+      </w:pPr>
+      <w:r>
+        <w:rPr>
+          <w:rFonts w:ascii="Book Antiqua" w:hAnsi="Book Antiqua"/>
+          <w:sz w:val="22"/>
+          <w:szCs w:val="22"/>
         </w:rPr>
         <w:t xml:space="preserve">Hedges, </w:t>
       </w:r>
@@ -13351,7 +13259,6 @@
           <w:rFonts w:ascii="Book Antiqua" w:hAnsi="Book Antiqua"/>
           <w:sz w:val="22"/>
           <w:szCs w:val="22"/>
-          <w:highlight w:val="yellow"/>
         </w:rPr>
         <w:t>L.</w:t>
       </w:r>
@@ -13360,7 +13267,6 @@
           <w:rFonts w:ascii="Book Antiqua" w:hAnsi="Book Antiqua"/>
           <w:sz w:val="22"/>
           <w:szCs w:val="22"/>
-          <w:highlight w:val="yellow"/>
         </w:rPr>
         <w:t xml:space="preserve"> V., </w:t>
       </w:r>
@@ -13370,7 +13276,6 @@
           <w:b/>
           <w:sz w:val="22"/>
           <w:szCs w:val="22"/>
-          <w:highlight w:val="yellow"/>
         </w:rPr>
         <w:t>Pustejovsky, J. E.</w:t>
       </w:r>
@@ -13379,7 +13284,6 @@
           <w:rFonts w:ascii="Book Antiqua" w:hAnsi="Book Antiqua"/>
           <w:sz w:val="22"/>
           <w:szCs w:val="22"/>
-          <w:highlight w:val="yellow"/>
         </w:rPr>
         <w:t xml:space="preserve">, &amp; </w:t>
       </w:r>
@@ -13389,7 +13293,6 @@
           <w:rFonts w:ascii="Book Antiqua" w:hAnsi="Book Antiqua"/>
           <w:sz w:val="22"/>
           <w:szCs w:val="22"/>
-          <w:highlight w:val="yellow"/>
         </w:rPr>
         <w:t>Shadish</w:t>
       </w:r>
@@ -13399,7 +13302,6 @@
           <w:rFonts w:ascii="Book Antiqua" w:hAnsi="Book Antiqua"/>
           <w:sz w:val="22"/>
           <w:szCs w:val="22"/>
-          <w:highlight w:val="yellow"/>
         </w:rPr>
         <w:t>, W. R.</w:t>
       </w:r>
@@ -13408,7 +13310,6 @@
           <w:rFonts w:ascii="Book Antiqua" w:hAnsi="Book Antiqua"/>
           <w:sz w:val="22"/>
           <w:szCs w:val="22"/>
-          <w:highlight w:val="yellow"/>
         </w:rPr>
         <w:t xml:space="preserve"> (2012). A standardized mean difference effect size for single case designs. </w:t>
       </w:r>
@@ -13418,16 +13319,23 @@
           <w:i/>
           <w:sz w:val="22"/>
           <w:szCs w:val="22"/>
-          <w:highlight w:val="yellow"/>
         </w:rPr>
         <w:t>Research Synthesis Methods, 3</w:t>
       </w:r>
       <w:r>
         <w:rPr>
           <w:rFonts w:ascii="Book Antiqua" w:hAnsi="Book Antiqua"/>
-          <w:sz w:val="22"/>
-          <w:szCs w:val="22"/>
-          <w:highlight w:val="yellow"/>
+          <w:iCs/>
+          <w:sz w:val="22"/>
+          <w:szCs w:val="22"/>
+        </w:rPr>
+        <w:t>(3)</w:t>
+      </w:r>
+      <w:r>
+        <w:rPr>
+          <w:rFonts w:ascii="Book Antiqua" w:hAnsi="Book Antiqua"/>
+          <w:sz w:val="22"/>
+          <w:szCs w:val="22"/>
         </w:rPr>
         <w:t>, 224-239.</w:t>
       </w:r>
@@ -13436,7 +13344,6 @@
           <w:rFonts w:ascii="Book Antiqua" w:eastAsia="Times New Roman" w:hAnsi="Book Antiqua"/>
           <w:sz w:val="22"/>
           <w:szCs w:val="22"/>
-          <w:highlight w:val="yellow"/>
           <w:lang w:eastAsia="en-US"/>
         </w:rPr>
         <w:t xml:space="preserve"> </w:t>
@@ -13448,7 +13355,6 @@
             <w:rFonts w:ascii="Book Antiqua" w:hAnsi="Book Antiqua"/>
             <w:sz w:val="22"/>
             <w:szCs w:val="22"/>
-            <w:highlight w:val="yellow"/>
           </w:rPr>
           <w:t>https://doi.org/10.1002/jrsm.1052</w:t>
         </w:r>
@@ -13459,7 +13365,6 @@
           <w:rFonts w:ascii="Book Antiqua" w:hAnsi="Book Antiqua"/>
           <w:sz w:val="22"/>
           <w:szCs w:val="22"/>
-          <w:highlight w:val="yellow"/>
         </w:rPr>
         <w:t xml:space="preserve"> </w:t>
       </w:r>
@@ -13471,15 +13376,13 @@
           <w:rFonts w:ascii="Book Antiqua" w:hAnsi="Book Antiqua"/>
           <w:sz w:val="22"/>
           <w:szCs w:val="22"/>
-          <w:highlight w:val="yellow"/>
-        </w:rPr>
-      </w:pPr>
-      <w:r>
-        <w:rPr>
-          <w:rFonts w:ascii="Book Antiqua" w:hAnsi="Book Antiqua"/>
-          <w:sz w:val="22"/>
-          <w:szCs w:val="22"/>
-          <w:highlight w:val="yellow"/>
+        </w:rPr>
+      </w:pPr>
+      <w:r>
+        <w:rPr>
+          <w:rFonts w:ascii="Book Antiqua" w:hAnsi="Book Antiqua"/>
+          <w:sz w:val="22"/>
+          <w:szCs w:val="22"/>
         </w:rPr>
         <w:t xml:space="preserve">Dorner, </w:t>
       </w:r>
@@ -13488,7 +13391,6 @@
           <w:rFonts w:ascii="Book Antiqua" w:hAnsi="Book Antiqua"/>
           <w:sz w:val="22"/>
           <w:szCs w:val="22"/>
-          <w:highlight w:val="yellow"/>
         </w:rPr>
         <w:t>L.</w:t>
       </w:r>
@@ -13497,7 +13399,6 @@
           <w:rFonts w:ascii="Book Antiqua" w:hAnsi="Book Antiqua"/>
           <w:sz w:val="22"/>
           <w:szCs w:val="22"/>
-          <w:highlight w:val="yellow"/>
         </w:rPr>
         <w:t xml:space="preserve"> M., </w:t>
       </w:r>
@@ -13506,7 +13407,6 @@
           <w:rFonts w:ascii="Book Antiqua" w:hAnsi="Book Antiqua"/>
           <w:sz w:val="22"/>
           <w:szCs w:val="22"/>
-          <w:highlight w:val="yellow"/>
         </w:rPr>
         <w:t>Spillane, J. P.</w:t>
       </w:r>
@@ -13515,7 +13415,6 @@
           <w:rFonts w:ascii="Book Antiqua" w:hAnsi="Book Antiqua"/>
           <w:sz w:val="22"/>
           <w:szCs w:val="22"/>
-          <w:highlight w:val="yellow"/>
         </w:rPr>
         <w:t xml:space="preserve">, </w:t>
       </w:r>
@@ -13525,7 +13424,6 @@
           <w:b/>
           <w:sz w:val="22"/>
           <w:szCs w:val="22"/>
-          <w:highlight w:val="yellow"/>
         </w:rPr>
         <w:t>Pustejovsky, J. E.</w:t>
       </w:r>
@@ -13534,7 +13432,6 @@
           <w:rFonts w:ascii="Book Antiqua" w:hAnsi="Book Antiqua"/>
           <w:sz w:val="22"/>
           <w:szCs w:val="22"/>
-          <w:highlight w:val="yellow"/>
         </w:rPr>
         <w:t xml:space="preserve"> (2011). Organizing for instruction: A comparative study of public, charter, &amp; Catholic schools. </w:t>
       </w:r>
@@ -13545,7 +13442,6 @@
           <w:iCs/>
           <w:sz w:val="22"/>
           <w:szCs w:val="22"/>
-          <w:highlight w:val="yellow"/>
         </w:rPr>
         <w:t>Journal of Educational Change, 12</w:t>
       </w:r>
@@ -13554,7 +13450,6 @@
           <w:rFonts w:ascii="Book Antiqua" w:hAnsi="Book Antiqua"/>
           <w:sz w:val="22"/>
           <w:szCs w:val="22"/>
-          <w:highlight w:val="yellow"/>
         </w:rPr>
         <w:t xml:space="preserve">, 71-98. </w:t>
       </w:r>
@@ -13565,7 +13460,6 @@
             <w:rFonts w:ascii="Book Antiqua" w:hAnsi="Book Antiqua"/>
             <w:sz w:val="22"/>
             <w:szCs w:val="22"/>
-            <w:highlight w:val="yellow"/>
           </w:rPr>
           <w:t>https://doi.org/10.1007/s10833-010-9147-5</w:t>
         </w:r>
@@ -13576,7 +13470,6 @@
           <w:rFonts w:ascii="Book Antiqua" w:hAnsi="Book Antiqua"/>
           <w:sz w:val="22"/>
           <w:szCs w:val="22"/>
-          <w:highlight w:val="yellow"/>
         </w:rPr>
         <w:t xml:space="preserve"> </w:t>
       </w:r>
@@ -13588,7 +13481,6 @@
           <w:rFonts w:ascii="Book Antiqua" w:hAnsi="Book Antiqua"/>
           <w:sz w:val="22"/>
           <w:szCs w:val="22"/>
-          <w:highlight w:val="yellow"/>
         </w:rPr>
       </w:pPr>
       <w:r>
@@ -13597,7 +13489,6 @@
           <w:b/>
           <w:sz w:val="22"/>
           <w:szCs w:val="22"/>
-          <w:highlight w:val="yellow"/>
         </w:rPr>
         <w:t xml:space="preserve">Pustejovsky, </w:t>
       </w:r>
@@ -13607,7 +13498,6 @@
           <w:b/>
           <w:sz w:val="22"/>
           <w:szCs w:val="22"/>
-          <w:highlight w:val="yellow"/>
         </w:rPr>
         <w:t>J. E.</w:t>
       </w:r>
@@ -13616,7 +13506,6 @@
           <w:rFonts w:ascii="Book Antiqua" w:hAnsi="Book Antiqua"/>
           <w:sz w:val="22"/>
           <w:szCs w:val="22"/>
-          <w:highlight w:val="yellow"/>
         </w:rPr>
         <w:t xml:space="preserve">, </w:t>
       </w:r>
@@ -13625,7 +13514,6 @@
           <w:rFonts w:ascii="Book Antiqua" w:hAnsi="Book Antiqua"/>
           <w:sz w:val="22"/>
           <w:szCs w:val="22"/>
-          <w:highlight w:val="yellow"/>
         </w:rPr>
         <w:t>Spillane, J. P.</w:t>
       </w:r>
@@ -13634,7 +13522,6 @@
           <w:rFonts w:ascii="Book Antiqua" w:hAnsi="Book Antiqua"/>
           <w:sz w:val="22"/>
           <w:szCs w:val="22"/>
-          <w:highlight w:val="yellow"/>
         </w:rPr>
         <w:t xml:space="preserve">, Heaton, </w:t>
       </w:r>
@@ -13643,7 +13530,6 @@
           <w:rFonts w:ascii="Book Antiqua" w:hAnsi="Book Antiqua"/>
           <w:sz w:val="22"/>
           <w:szCs w:val="22"/>
-          <w:highlight w:val="yellow"/>
         </w:rPr>
         <w:t xml:space="preserve">R. </w:t>
       </w:r>
@@ -13652,7 +13538,6 @@
           <w:rFonts w:ascii="Book Antiqua" w:hAnsi="Book Antiqua"/>
           <w:sz w:val="22"/>
           <w:szCs w:val="22"/>
-          <w:highlight w:val="yellow"/>
         </w:rPr>
         <w:t>&amp;</w:t>
       </w:r>
@@ -13661,7 +13546,6 @@
           <w:rFonts w:ascii="Book Antiqua" w:hAnsi="Book Antiqua"/>
           <w:sz w:val="22"/>
           <w:szCs w:val="22"/>
-          <w:highlight w:val="yellow"/>
         </w:rPr>
         <w:t xml:space="preserve"> Lewis</w:t>
       </w:r>
@@ -13670,7 +13554,6 @@
           <w:rFonts w:ascii="Book Antiqua" w:hAnsi="Book Antiqua"/>
           <w:sz w:val="22"/>
           <w:szCs w:val="22"/>
-          <w:highlight w:val="yellow"/>
         </w:rPr>
         <w:t>, W. J.</w:t>
       </w:r>
@@ -13679,7 +13562,6 @@
           <w:rFonts w:ascii="Book Antiqua" w:hAnsi="Book Antiqua"/>
           <w:sz w:val="22"/>
           <w:szCs w:val="22"/>
-          <w:highlight w:val="yellow"/>
         </w:rPr>
         <w:t xml:space="preserve"> (2009). Understanding teacher leadership in middle school mathematics: A collaborative research effort. </w:t>
       </w:r>
@@ -13690,7 +13572,6 @@
           <w:iCs/>
           <w:sz w:val="22"/>
           <w:szCs w:val="22"/>
-          <w:highlight w:val="yellow"/>
         </w:rPr>
         <w:t>Journal of Mathematics and Science: Collaborative Explorations, 11</w:t>
       </w:r>
@@ -13700,7 +13581,6 @@
           <w:iCs/>
           <w:sz w:val="22"/>
           <w:szCs w:val="22"/>
-          <w:highlight w:val="yellow"/>
         </w:rPr>
         <w:t>, 19-40</w:t>
       </w:r>
@@ -13709,7 +13589,6 @@
           <w:rFonts w:ascii="Book Antiqua" w:hAnsi="Book Antiqua"/>
           <w:sz w:val="22"/>
           <w:szCs w:val="22"/>
-          <w:highlight w:val="yellow"/>
         </w:rPr>
         <w:t>.</w:t>
       </w:r>
@@ -13718,7 +13597,6 @@
           <w:rFonts w:ascii="Book Antiqua" w:eastAsia="Times New Roman" w:hAnsi="Book Antiqua"/>
           <w:sz w:val="22"/>
           <w:szCs w:val="22"/>
-          <w:highlight w:val="yellow"/>
           <w:lang w:eastAsia="en-US"/>
         </w:rPr>
         <w:t xml:space="preserve"> </w:t>
@@ -13727,14 +13605,26 @@
         <w:r>
           <w:rPr>
             <w:rStyle w:val="Hyperlink"/>
-            <w:highlight w:val="yellow"/>
+            <w:rFonts w:ascii="Book Antiqua" w:hAnsi="Book Antiqua"/>
+            <w:sz w:val="22"/>
+            <w:szCs w:val="18"/>
           </w:rPr>
-          <w:t>https://scholarscompass.vcu.edu/jmsce_vamsc/vol11/iss1/5/</w:t>
+          <w:t>https://doi.org/10.25891/MZVX-A892</w:t>
         </w:r>
       </w:hyperlink>
       <w:r>
         <w:rPr>
-          <w:highlight w:val="yellow"/>
+          <w:rFonts w:ascii="Book Antiqua" w:hAnsi="Book Antiqua"/>
+          <w:sz w:val="22"/>
+          <w:szCs w:val="18"/>
+        </w:rPr>
+        <w:t xml:space="preserve"> </w:t>
+      </w:r>
+      <w:r>
+        <w:rPr>
+          <w:rFonts w:ascii="Book Antiqua" w:hAnsi="Book Antiqua"/>
+          <w:sz w:val="22"/>
+          <w:szCs w:val="18"/>
         </w:rPr>
         <w:t xml:space="preserve"> </w:t>
       </w:r>
@@ -13746,7 +13636,6 @@
           <w:rFonts w:ascii="Book Antiqua" w:hAnsi="Book Antiqua"/>
           <w:sz w:val="22"/>
           <w:szCs w:val="22"/>
-          <w:highlight w:val="yellow"/>
         </w:rPr>
       </w:pPr>
       <w:r>
@@ -13755,7 +13644,6 @@
           <w:b/>
           <w:sz w:val="22"/>
           <w:szCs w:val="22"/>
-          <w:highlight w:val="yellow"/>
         </w:rPr>
         <w:t xml:space="preserve">Pustejovsky, </w:t>
       </w:r>
@@ -13765,7 +13653,6 @@
           <w:b/>
           <w:sz w:val="22"/>
           <w:szCs w:val="22"/>
-          <w:highlight w:val="yellow"/>
         </w:rPr>
         <w:t>J. E.</w:t>
       </w:r>
@@ -13774,7 +13661,6 @@
           <w:rFonts w:ascii="Book Antiqua" w:hAnsi="Book Antiqua"/>
           <w:sz w:val="22"/>
           <w:szCs w:val="22"/>
-          <w:highlight w:val="yellow"/>
         </w:rPr>
         <w:t xml:space="preserve"> </w:t>
       </w:r>
@@ -13783,7 +13669,6 @@
           <w:rFonts w:ascii="Book Antiqua" w:hAnsi="Book Antiqua"/>
           <w:sz w:val="22"/>
           <w:szCs w:val="22"/>
-          <w:highlight w:val="yellow"/>
         </w:rPr>
         <w:t>&amp;</w:t>
       </w:r>
@@ -13792,7 +13677,6 @@
           <w:rFonts w:ascii="Book Antiqua" w:hAnsi="Book Antiqua"/>
           <w:sz w:val="22"/>
           <w:szCs w:val="22"/>
-          <w:highlight w:val="yellow"/>
         </w:rPr>
         <w:t xml:space="preserve"> </w:t>
       </w:r>
@@ -13801,7 +13685,6 @@
           <w:rFonts w:ascii="Book Antiqua" w:hAnsi="Book Antiqua"/>
           <w:sz w:val="22"/>
           <w:szCs w:val="22"/>
-          <w:highlight w:val="yellow"/>
         </w:rPr>
         <w:t>Spillane, J. P.</w:t>
       </w:r>
@@ -13810,7 +13693,6 @@
           <w:rFonts w:ascii="Book Antiqua" w:hAnsi="Book Antiqua"/>
           <w:sz w:val="22"/>
           <w:szCs w:val="22"/>
-          <w:highlight w:val="yellow"/>
         </w:rPr>
         <w:t xml:space="preserve"> (2009). Question-order effects in social network name generators. </w:t>
       </w:r>
@@ -13821,7 +13703,6 @@
           <w:iCs/>
           <w:sz w:val="22"/>
           <w:szCs w:val="22"/>
-          <w:highlight w:val="yellow"/>
         </w:rPr>
         <w:t>Social Networks,</w:t>
       </w:r>
@@ -13830,7 +13711,6 @@
           <w:rFonts w:ascii="Book Antiqua" w:hAnsi="Book Antiqua"/>
           <w:sz w:val="22"/>
           <w:szCs w:val="22"/>
-          <w:highlight w:val="yellow"/>
         </w:rPr>
         <w:t xml:space="preserve"> </w:t>
       </w:r>
@@ -13840,7 +13720,6 @@
           <w:i/>
           <w:sz w:val="22"/>
           <w:szCs w:val="22"/>
-          <w:highlight w:val="yellow"/>
         </w:rPr>
         <w:t>31</w:t>
       </w:r>
@@ -13849,7 +13728,6 @@
           <w:rFonts w:ascii="Book Antiqua" w:hAnsi="Book Antiqua"/>
           <w:sz w:val="22"/>
           <w:szCs w:val="22"/>
-          <w:highlight w:val="yellow"/>
         </w:rPr>
         <w:t xml:space="preserve">(4), 221-229. </w:t>
       </w:r>
@@ -13860,7 +13738,6 @@
             <w:rFonts w:ascii="Book Antiqua" w:hAnsi="Book Antiqua"/>
             <w:sz w:val="22"/>
             <w:szCs w:val="22"/>
-            <w:highlight w:val="yellow"/>
           </w:rPr>
           <w:t>https://doi.org/10.1016/j.socnet.2009.06.001</w:t>
         </w:r>
@@ -13873,7 +13750,6 @@
           <w:rFonts w:ascii="Book Antiqua" w:hAnsi="Book Antiqua"/>
           <w:sz w:val="22"/>
           <w:szCs w:val="22"/>
-          <w:highlight w:val="yellow"/>
         </w:rPr>
         <w:t xml:space="preserve"> </w:t>
       </w:r>
@@ -13894,7 +13770,6 @@
           <w:rFonts w:ascii="Book Antiqua" w:hAnsi="Book Antiqua"/>
           <w:sz w:val="22"/>
           <w:szCs w:val="22"/>
-          <w:highlight w:val="yellow"/>
         </w:rPr>
         <w:t>Spillane, J</w:t>
       </w:r>
@@ -13903,7 +13778,6 @@
           <w:rFonts w:ascii="Book Antiqua" w:hAnsi="Book Antiqua"/>
           <w:sz w:val="22"/>
           <w:szCs w:val="22"/>
-          <w:highlight w:val="yellow"/>
         </w:rPr>
         <w:t>.</w:t>
       </w:r>
@@ -13912,7 +13786,6 @@
           <w:rFonts w:ascii="Book Antiqua" w:hAnsi="Book Antiqua"/>
           <w:sz w:val="22"/>
           <w:szCs w:val="22"/>
-          <w:highlight w:val="yellow"/>
         </w:rPr>
         <w:t xml:space="preserve"> P., Camburn,</w:t>
       </w:r>
@@ -13921,7 +13794,6 @@
           <w:rFonts w:ascii="Book Antiqua" w:hAnsi="Book Antiqua"/>
           <w:sz w:val="22"/>
           <w:szCs w:val="22"/>
-          <w:highlight w:val="yellow"/>
         </w:rPr>
         <w:t xml:space="preserve"> E. M.,</w:t>
       </w:r>
@@ -13930,7 +13802,6 @@
           <w:rFonts w:ascii="Book Antiqua" w:hAnsi="Book Antiqua"/>
           <w:sz w:val="22"/>
           <w:szCs w:val="22"/>
-          <w:highlight w:val="yellow"/>
         </w:rPr>
         <w:t xml:space="preserve"> </w:t>
       </w:r>
@@ -13940,7 +13811,6 @@
           <w:b/>
           <w:sz w:val="22"/>
           <w:szCs w:val="22"/>
-          <w:highlight w:val="yellow"/>
         </w:rPr>
         <w:t>Pustejovsky, J. E.</w:t>
       </w:r>
@@ -13949,7 +13819,6 @@
           <w:rFonts w:ascii="Book Antiqua" w:hAnsi="Book Antiqua"/>
           <w:sz w:val="22"/>
           <w:szCs w:val="22"/>
-          <w:highlight w:val="yellow"/>
         </w:rPr>
         <w:t xml:space="preserve">, </w:t>
       </w:r>
@@ -13959,7 +13828,6 @@
           <w:rFonts w:ascii="Book Antiqua" w:hAnsi="Book Antiqua"/>
           <w:sz w:val="22"/>
           <w:szCs w:val="22"/>
-          <w:highlight w:val="yellow"/>
         </w:rPr>
         <w:t>Stitziel</w:t>
       </w:r>
@@ -13969,7 +13837,6 @@
           <w:rFonts w:ascii="Book Antiqua" w:hAnsi="Book Antiqua"/>
           <w:sz w:val="22"/>
           <w:szCs w:val="22"/>
-          <w:highlight w:val="yellow"/>
         </w:rPr>
         <w:t xml:space="preserve"> Pareja, </w:t>
       </w:r>
@@ -13978,7 +13845,6 @@
           <w:rFonts w:ascii="Book Antiqua" w:hAnsi="Book Antiqua"/>
           <w:sz w:val="22"/>
           <w:szCs w:val="22"/>
-          <w:highlight w:val="yellow"/>
         </w:rPr>
         <w:t xml:space="preserve">A., </w:t>
       </w:r>
@@ -13987,7 +13853,6 @@
           <w:rFonts w:ascii="Book Antiqua" w:hAnsi="Book Antiqua"/>
           <w:sz w:val="22"/>
           <w:szCs w:val="22"/>
-          <w:highlight w:val="yellow"/>
         </w:rPr>
         <w:t>&amp;</w:t>
       </w:r>
@@ -13996,7 +13861,6 @@
           <w:rFonts w:ascii="Book Antiqua" w:hAnsi="Book Antiqua"/>
           <w:sz w:val="22"/>
           <w:szCs w:val="22"/>
-          <w:highlight w:val="yellow"/>
         </w:rPr>
         <w:t xml:space="preserve"> Lewis</w:t>
       </w:r>
@@ -14005,7 +13869,6 @@
           <w:rFonts w:ascii="Book Antiqua" w:hAnsi="Book Antiqua"/>
           <w:sz w:val="22"/>
           <w:szCs w:val="22"/>
-          <w:highlight w:val="yellow"/>
         </w:rPr>
         <w:t>, G.</w:t>
       </w:r>
@@ -14014,7 +13877,6 @@
           <w:rFonts w:ascii="Book Antiqua" w:hAnsi="Book Antiqua"/>
           <w:sz w:val="22"/>
           <w:szCs w:val="22"/>
-          <w:highlight w:val="yellow"/>
         </w:rPr>
         <w:t xml:space="preserve"> (2008). Taking a distributed perspective: epistemological and methodological tradeoffs in operationalizing the leader-plus aspect. </w:t>
       </w:r>
@@ -14025,7 +13887,6 @@
           <w:iCs/>
           <w:sz w:val="22"/>
           <w:szCs w:val="22"/>
-          <w:highlight w:val="yellow"/>
         </w:rPr>
         <w:t>Journal of Educational Administration</w:t>
       </w:r>
@@ -14036,7 +13897,6 @@
           <w:iCs/>
           <w:sz w:val="22"/>
           <w:szCs w:val="22"/>
-          <w:highlight w:val="yellow"/>
         </w:rPr>
         <w:t>,</w:t>
       </w:r>
@@ -14045,7 +13905,6 @@
           <w:rFonts w:ascii="Book Antiqua" w:hAnsi="Book Antiqua"/>
           <w:sz w:val="22"/>
           <w:szCs w:val="22"/>
-          <w:highlight w:val="yellow"/>
         </w:rPr>
         <w:t xml:space="preserve"> </w:t>
       </w:r>
@@ -14055,7 +13914,6 @@
           <w:i/>
           <w:sz w:val="22"/>
           <w:szCs w:val="22"/>
-          <w:highlight w:val="yellow"/>
         </w:rPr>
         <w:t>46</w:t>
       </w:r>
@@ -14064,7 +13922,6 @@
           <w:rFonts w:ascii="Book Antiqua" w:hAnsi="Book Antiqua"/>
           <w:sz w:val="22"/>
           <w:szCs w:val="22"/>
-          <w:highlight w:val="yellow"/>
         </w:rPr>
         <w:t>(2), 189-213.</w:t>
       </w:r>
@@ -14073,7 +13930,6 @@
           <w:rFonts w:ascii="Book Antiqua" w:hAnsi="Book Antiqua"/>
           <w:sz w:val="22"/>
           <w:szCs w:val="22"/>
-          <w:highlight w:val="yellow"/>
         </w:rPr>
         <w:t xml:space="preserve"> </w:t>
       </w:r>
@@ -14084,7 +13940,6 @@
             <w:rFonts w:ascii="Book Antiqua" w:hAnsi="Book Antiqua"/>
             <w:sz w:val="22"/>
             <w:szCs w:val="22"/>
-            <w:highlight w:val="yellow"/>
           </w:rPr>
           <w:t>https://doi.org/10.1108/09578230810863262</w:t>
         </w:r>
@@ -14162,7 +14017,6 @@
           <w:rFonts w:ascii="Book Antiqua" w:hAnsi="Book Antiqua"/>
           <w:sz w:val="22"/>
           <w:szCs w:val="22"/>
-          <w:highlight w:val="yellow"/>
         </w:rPr>
       </w:pPr>
       <w:r>
@@ -14171,7 +14025,6 @@
           <w:b/>
           <w:sz w:val="22"/>
           <w:szCs w:val="22"/>
-          <w:highlight w:val="yellow"/>
         </w:rPr>
         <w:t xml:space="preserve">Pustejovsky, </w:t>
       </w:r>
@@ -14181,7 +14034,6 @@
           <w:b/>
           <w:sz w:val="22"/>
           <w:szCs w:val="22"/>
-          <w:highlight w:val="yellow"/>
         </w:rPr>
         <w:t>J. E.</w:t>
       </w:r>
@@ -14190,7 +14042,6 @@
           <w:rFonts w:ascii="Book Antiqua" w:hAnsi="Book Antiqua"/>
           <w:sz w:val="22"/>
           <w:szCs w:val="22"/>
-          <w:highlight w:val="yellow"/>
         </w:rPr>
         <w:t>, &amp; Ferron</w:t>
       </w:r>
@@ -14199,7 +14050,6 @@
           <w:rFonts w:ascii="Book Antiqua" w:hAnsi="Book Antiqua"/>
           <w:sz w:val="22"/>
           <w:szCs w:val="22"/>
-          <w:highlight w:val="yellow"/>
         </w:rPr>
         <w:t>, J. M.</w:t>
       </w:r>
@@ -14208,7 +14058,6 @@
           <w:rFonts w:ascii="Book Antiqua" w:hAnsi="Book Antiqua"/>
           <w:sz w:val="22"/>
           <w:szCs w:val="22"/>
-          <w:highlight w:val="yellow"/>
         </w:rPr>
         <w:t xml:space="preserve"> (</w:t>
       </w:r>
@@ -14217,7 +14066,6 @@
           <w:rFonts w:ascii="Book Antiqua" w:hAnsi="Book Antiqua"/>
           <w:sz w:val="22"/>
           <w:szCs w:val="22"/>
-          <w:highlight w:val="yellow"/>
         </w:rPr>
         <w:t>2017</w:t>
       </w:r>
@@ -14226,7 +14074,6 @@
           <w:rFonts w:ascii="Book Antiqua" w:hAnsi="Book Antiqua"/>
           <w:sz w:val="22"/>
           <w:szCs w:val="22"/>
-          <w:highlight w:val="yellow"/>
         </w:rPr>
         <w:t xml:space="preserve">). Research synthesis and meta-analysis of single-case designs. In </w:t>
       </w:r>
@@ -14234,7 +14081,8 @@
         <w:rPr>
           <w:rFonts w:ascii="Book Antiqua" w:hAnsi="Book Antiqua"/>
           <w:color w:val="000000"/>
-          <w:highlight w:val="yellow"/>
+          <w:sz w:val="22"/>
+          <w:szCs w:val="22"/>
           <w:shd w:val="clear" w:color="auto" w:fill="FFFFFF"/>
         </w:rPr>
         <w:t xml:space="preserve">J. M. Kauffman, D. P. Hallahan, &amp; P. C. Pullen (Eds.), </w:t>
@@ -14245,7 +14093,8 @@
           <w:i/>
           <w:iCs/>
           <w:color w:val="000000"/>
-          <w:highlight w:val="yellow"/>
+          <w:sz w:val="22"/>
+          <w:szCs w:val="22"/>
           <w:shd w:val="clear" w:color="auto" w:fill="FFFFFF"/>
         </w:rPr>
         <w:t>Handbook of Special Education</w:t>
@@ -14254,7 +14103,8 @@
         <w:rPr>
           <w:rFonts w:ascii="Book Antiqua" w:hAnsi="Book Antiqua"/>
           <w:color w:val="000000"/>
-          <w:highlight w:val="yellow"/>
+          <w:sz w:val="22"/>
+          <w:szCs w:val="22"/>
           <w:shd w:val="clear" w:color="auto" w:fill="FFFFFF"/>
         </w:rPr>
         <w:t xml:space="preserve">, </w:t>
@@ -14264,7 +14114,8 @@
           <w:rFonts w:ascii="Book Antiqua" w:hAnsi="Book Antiqua"/>
           <w:i/>
           <w:color w:val="000000"/>
-          <w:highlight w:val="yellow"/>
+          <w:sz w:val="22"/>
+          <w:szCs w:val="22"/>
           <w:shd w:val="clear" w:color="auto" w:fill="FFFFFF"/>
         </w:rPr>
         <w:t>2nd Edition</w:t>
@@ -14273,7 +14124,8 @@
         <w:rPr>
           <w:rFonts w:ascii="Book Antiqua" w:hAnsi="Book Antiqua"/>
           <w:color w:val="000000"/>
-          <w:highlight w:val="yellow"/>
+          <w:sz w:val="22"/>
+          <w:szCs w:val="22"/>
           <w:shd w:val="clear" w:color="auto" w:fill="FFFFFF"/>
         </w:rPr>
         <w:t xml:space="preserve">. New York, NY: Routledge. </w:t>
@@ -14286,7 +14138,6 @@
           <w:rFonts w:ascii="Book Antiqua" w:hAnsi="Book Antiqua"/>
           <w:sz w:val="22"/>
           <w:szCs w:val="22"/>
-          <w:highlight w:val="yellow"/>
         </w:rPr>
       </w:pPr>
       <w:proofErr w:type="spellStart"/>
@@ -14295,7 +14146,6 @@
           <w:rFonts w:ascii="Book Antiqua" w:hAnsi="Book Antiqua"/>
           <w:sz w:val="22"/>
           <w:szCs w:val="22"/>
-          <w:highlight w:val="yellow"/>
         </w:rPr>
         <w:t>Shadish</w:t>
       </w:r>
@@ -14305,7 +14155,6 @@
           <w:rFonts w:ascii="Book Antiqua" w:hAnsi="Book Antiqua"/>
           <w:sz w:val="22"/>
           <w:szCs w:val="22"/>
-          <w:highlight w:val="yellow"/>
         </w:rPr>
         <w:t xml:space="preserve">, </w:t>
       </w:r>
@@ -14314,7 +14163,6 @@
           <w:rFonts w:ascii="Book Antiqua" w:hAnsi="Book Antiqua"/>
           <w:sz w:val="22"/>
           <w:szCs w:val="22"/>
-          <w:highlight w:val="yellow"/>
         </w:rPr>
         <w:t>W.</w:t>
       </w:r>
@@ -14323,7 +14171,6 @@
           <w:rFonts w:ascii="Book Antiqua" w:hAnsi="Book Antiqua"/>
           <w:sz w:val="22"/>
           <w:szCs w:val="22"/>
-          <w:highlight w:val="yellow"/>
         </w:rPr>
         <w:t xml:space="preserve"> R., </w:t>
       </w:r>
@@ -14332,7 +14179,6 @@
           <w:rFonts w:ascii="Book Antiqua" w:hAnsi="Book Antiqua"/>
           <w:sz w:val="22"/>
           <w:szCs w:val="22"/>
-          <w:highlight w:val="yellow"/>
         </w:rPr>
         <w:t>Hedges, L. V.</w:t>
       </w:r>
@@ -14341,7 +14187,6 @@
           <w:rFonts w:ascii="Book Antiqua" w:hAnsi="Book Antiqua"/>
           <w:sz w:val="22"/>
           <w:szCs w:val="22"/>
-          <w:highlight w:val="yellow"/>
         </w:rPr>
         <w:t xml:space="preserve">, </w:t>
       </w:r>
@@ -14351,7 +14196,6 @@
           <w:b/>
           <w:sz w:val="22"/>
           <w:szCs w:val="22"/>
-          <w:highlight w:val="yellow"/>
         </w:rPr>
         <w:t>Pustejovsky, J. E.</w:t>
       </w:r>
@@ -14360,7 +14204,6 @@
           <w:rFonts w:ascii="Book Antiqua" w:hAnsi="Book Antiqua"/>
           <w:sz w:val="22"/>
           <w:szCs w:val="22"/>
-          <w:highlight w:val="yellow"/>
         </w:rPr>
         <w:t xml:space="preserve">, </w:t>
       </w:r>
@@ -14370,7 +14213,6 @@
           <w:rFonts w:ascii="Book Antiqua" w:hAnsi="Book Antiqua"/>
           <w:sz w:val="22"/>
           <w:szCs w:val="22"/>
-          <w:highlight w:val="yellow"/>
         </w:rPr>
         <w:t>Rindskopf</w:t>
       </w:r>
@@ -14380,7 +14222,6 @@
           <w:rFonts w:ascii="Book Antiqua" w:hAnsi="Book Antiqua"/>
           <w:sz w:val="22"/>
           <w:szCs w:val="22"/>
-          <w:highlight w:val="yellow"/>
         </w:rPr>
         <w:t xml:space="preserve">, </w:t>
       </w:r>
@@ -14389,7 +14230,6 @@
           <w:rFonts w:ascii="Book Antiqua" w:hAnsi="Book Antiqua"/>
           <w:sz w:val="22"/>
           <w:szCs w:val="22"/>
-          <w:highlight w:val="yellow"/>
         </w:rPr>
         <w:t xml:space="preserve">D. M., </w:t>
       </w:r>
@@ -14398,7 +14238,6 @@
           <w:rFonts w:ascii="Book Antiqua" w:hAnsi="Book Antiqua"/>
           <w:sz w:val="22"/>
           <w:szCs w:val="22"/>
-          <w:highlight w:val="yellow"/>
         </w:rPr>
         <w:t xml:space="preserve">Boyajian, </w:t>
       </w:r>
@@ -14407,7 +14246,6 @@
           <w:rFonts w:ascii="Book Antiqua" w:hAnsi="Book Antiqua"/>
           <w:sz w:val="22"/>
           <w:szCs w:val="22"/>
-          <w:highlight w:val="yellow"/>
         </w:rPr>
         <w:t xml:space="preserve">J. G., </w:t>
       </w:r>
@@ -14416,7 +14254,6 @@
           <w:rFonts w:ascii="Book Antiqua" w:hAnsi="Book Antiqua"/>
           <w:sz w:val="22"/>
           <w:szCs w:val="22"/>
-          <w:highlight w:val="yellow"/>
         </w:rPr>
         <w:t>&amp;</w:t>
       </w:r>
@@ -14425,7 +14262,6 @@
           <w:rFonts w:ascii="Book Antiqua" w:hAnsi="Book Antiqua"/>
           <w:sz w:val="22"/>
           <w:szCs w:val="22"/>
-          <w:highlight w:val="yellow"/>
         </w:rPr>
         <w:t xml:space="preserve"> Sullivan </w:t>
       </w:r>
@@ -14434,7 +14270,6 @@
           <w:rFonts w:ascii="Book Antiqua" w:hAnsi="Book Antiqua"/>
           <w:sz w:val="22"/>
           <w:szCs w:val="22"/>
-          <w:highlight w:val="yellow"/>
         </w:rPr>
         <w:t xml:space="preserve">K. J. </w:t>
       </w:r>
@@ -14443,7 +14278,6 @@
           <w:rFonts w:ascii="Book Antiqua" w:hAnsi="Book Antiqua"/>
           <w:sz w:val="22"/>
           <w:szCs w:val="22"/>
-          <w:highlight w:val="yellow"/>
         </w:rPr>
         <w:t>(</w:t>
       </w:r>
@@ -14452,7 +14286,6 @@
           <w:rFonts w:ascii="Book Antiqua" w:hAnsi="Book Antiqua"/>
           <w:sz w:val="22"/>
           <w:szCs w:val="22"/>
-          <w:highlight w:val="yellow"/>
         </w:rPr>
         <w:t>2014</w:t>
       </w:r>
@@ -14461,7 +14294,6 @@
           <w:rFonts w:ascii="Book Antiqua" w:hAnsi="Book Antiqua"/>
           <w:sz w:val="22"/>
           <w:szCs w:val="22"/>
-          <w:highlight w:val="yellow"/>
         </w:rPr>
         <w:t xml:space="preserve">). </w:t>
       </w:r>
@@ -14470,7 +14302,6 @@
           <w:rFonts w:ascii="Book Antiqua" w:hAnsi="Book Antiqua"/>
           <w:sz w:val="22"/>
           <w:szCs w:val="22"/>
-          <w:highlight w:val="yellow"/>
         </w:rPr>
         <w:t xml:space="preserve">Analyzing single-case designs: </w:t>
       </w:r>
@@ -14480,7 +14311,6 @@
           <w:i/>
           <w:sz w:val="22"/>
           <w:szCs w:val="22"/>
-          <w:highlight w:val="yellow"/>
         </w:rPr>
         <w:t>d</w:t>
       </w:r>
@@ -14489,7 +14319,6 @@
           <w:rFonts w:ascii="Book Antiqua" w:hAnsi="Book Antiqua"/>
           <w:sz w:val="22"/>
           <w:szCs w:val="22"/>
-          <w:highlight w:val="yellow"/>
         </w:rPr>
         <w:t xml:space="preserve">, </w:t>
       </w:r>
@@ -14499,7 +14328,6 @@
           <w:i/>
           <w:sz w:val="22"/>
           <w:szCs w:val="22"/>
-          <w:highlight w:val="yellow"/>
         </w:rPr>
         <w:t>G</w:t>
       </w:r>
@@ -14508,7 +14336,6 @@
           <w:rFonts w:ascii="Book Antiqua" w:hAnsi="Book Antiqua"/>
           <w:sz w:val="22"/>
           <w:szCs w:val="22"/>
-          <w:highlight w:val="yellow"/>
         </w:rPr>
         <w:t xml:space="preserve">, hierarchical models, Bayesian estimators, generalized additive models, and the hopes and fears of researchers about analyses. </w:t>
       </w:r>
@@ -14517,7 +14344,6 @@
           <w:rFonts w:ascii="Book Antiqua" w:hAnsi="Book Antiqua"/>
           <w:sz w:val="22"/>
           <w:szCs w:val="22"/>
-          <w:highlight w:val="yellow"/>
         </w:rPr>
         <w:t>In T. R. Kratochwill &amp; J. R. Levin (Eds.), </w:t>
       </w:r>
@@ -14527,7 +14353,6 @@
           <w:i/>
           <w:sz w:val="22"/>
           <w:szCs w:val="22"/>
-          <w:highlight w:val="yellow"/>
         </w:rPr>
         <w:t>Single-Case Intervention Research: Methodological and Data-Analysis Advances</w:t>
       </w:r>
@@ -14536,7 +14361,6 @@
           <w:rFonts w:ascii="Book Antiqua" w:hAnsi="Book Antiqua"/>
           <w:sz w:val="22"/>
           <w:szCs w:val="22"/>
-          <w:highlight w:val="yellow"/>
         </w:rPr>
         <w:t>. Washington, D.C.: American Psychological Association. </w:t>
       </w:r>
@@ -14555,7 +14379,6 @@
           <w:rFonts w:ascii="Book Antiqua" w:hAnsi="Book Antiqua"/>
           <w:sz w:val="22"/>
           <w:szCs w:val="22"/>
-          <w:highlight w:val="yellow"/>
         </w:rPr>
         <w:t xml:space="preserve">Spillane, </w:t>
       </w:r>
@@ -14564,7 +14387,6 @@
           <w:rFonts w:ascii="Book Antiqua" w:hAnsi="Book Antiqua"/>
           <w:sz w:val="22"/>
           <w:szCs w:val="22"/>
-          <w:highlight w:val="yellow"/>
         </w:rPr>
         <w:t>J.</w:t>
       </w:r>
@@ -14573,7 +14395,6 @@
           <w:rFonts w:ascii="Book Antiqua" w:hAnsi="Book Antiqua"/>
           <w:sz w:val="22"/>
           <w:szCs w:val="22"/>
-          <w:highlight w:val="yellow"/>
         </w:rPr>
         <w:t xml:space="preserve"> P., Camburn,</w:t>
       </w:r>
@@ -14582,7 +14403,6 @@
           <w:rFonts w:ascii="Book Antiqua" w:hAnsi="Book Antiqua"/>
           <w:sz w:val="22"/>
           <w:szCs w:val="22"/>
-          <w:highlight w:val="yellow"/>
         </w:rPr>
         <w:t xml:space="preserve"> E. M.,</w:t>
       </w:r>
@@ -14591,7 +14411,6 @@
           <w:rFonts w:ascii="Book Antiqua" w:hAnsi="Book Antiqua"/>
           <w:sz w:val="22"/>
           <w:szCs w:val="22"/>
-          <w:highlight w:val="yellow"/>
         </w:rPr>
         <w:t xml:space="preserve"> </w:t>
       </w:r>
@@ -14601,7 +14420,6 @@
           <w:b/>
           <w:sz w:val="22"/>
           <w:szCs w:val="22"/>
-          <w:highlight w:val="yellow"/>
         </w:rPr>
         <w:t>Pustejovsky, J. E.</w:t>
       </w:r>
@@ -14610,7 +14428,6 @@
           <w:rFonts w:ascii="Book Antiqua" w:hAnsi="Book Antiqua"/>
           <w:sz w:val="22"/>
           <w:szCs w:val="22"/>
-          <w:highlight w:val="yellow"/>
         </w:rPr>
         <w:t xml:space="preserve">, </w:t>
       </w:r>
@@ -14620,7 +14437,6 @@
           <w:rFonts w:ascii="Book Antiqua" w:hAnsi="Book Antiqua"/>
           <w:sz w:val="22"/>
           <w:szCs w:val="22"/>
-          <w:highlight w:val="yellow"/>
         </w:rPr>
         <w:t>S</w:t>
       </w:r>
@@ -14629,7 +14445,6 @@
           <w:rFonts w:ascii="Book Antiqua" w:hAnsi="Book Antiqua"/>
           <w:sz w:val="22"/>
           <w:szCs w:val="22"/>
-          <w:highlight w:val="yellow"/>
         </w:rPr>
         <w:t>titziel</w:t>
       </w:r>
@@ -14639,7 +14454,6 @@
           <w:rFonts w:ascii="Book Antiqua" w:hAnsi="Book Antiqua"/>
           <w:sz w:val="22"/>
           <w:szCs w:val="22"/>
-          <w:highlight w:val="yellow"/>
         </w:rPr>
         <w:t xml:space="preserve"> Pareja, </w:t>
       </w:r>
@@ -14648,7 +14462,6 @@
           <w:rFonts w:ascii="Book Antiqua" w:hAnsi="Book Antiqua"/>
           <w:sz w:val="22"/>
           <w:szCs w:val="22"/>
-          <w:highlight w:val="yellow"/>
         </w:rPr>
         <w:t xml:space="preserve">A., </w:t>
       </w:r>
@@ -14657,7 +14470,6 @@
           <w:rFonts w:ascii="Book Antiqua" w:hAnsi="Book Antiqua"/>
           <w:sz w:val="22"/>
           <w:szCs w:val="22"/>
-          <w:highlight w:val="yellow"/>
         </w:rPr>
         <w:t>&amp;</w:t>
       </w:r>
@@ -14666,7 +14478,6 @@
           <w:rFonts w:ascii="Book Antiqua" w:hAnsi="Book Antiqua"/>
           <w:sz w:val="22"/>
           <w:szCs w:val="22"/>
-          <w:highlight w:val="yellow"/>
         </w:rPr>
         <w:t xml:space="preserve"> Lewis</w:t>
       </w:r>
@@ -14675,7 +14486,6 @@
           <w:rFonts w:ascii="Book Antiqua" w:hAnsi="Book Antiqua"/>
           <w:sz w:val="22"/>
           <w:szCs w:val="22"/>
-          <w:highlight w:val="yellow"/>
         </w:rPr>
         <w:t>, G.</w:t>
       </w:r>
@@ -14684,7 +14494,6 @@
           <w:rFonts w:ascii="Book Antiqua" w:hAnsi="Book Antiqua"/>
           <w:sz w:val="22"/>
           <w:szCs w:val="22"/>
-          <w:highlight w:val="yellow"/>
         </w:rPr>
         <w:t xml:space="preserve"> (200</w:t>
       </w:r>
@@ -14693,7 +14502,6 @@
           <w:rFonts w:ascii="Book Antiqua" w:hAnsi="Book Antiqua"/>
           <w:sz w:val="22"/>
           <w:szCs w:val="22"/>
-          <w:highlight w:val="yellow"/>
         </w:rPr>
         <w:t>9</w:t>
       </w:r>
@@ -14702,19 +14510,50 @@
           <w:rFonts w:ascii="Book Antiqua" w:hAnsi="Book Antiqua"/>
           <w:sz w:val="22"/>
           <w:szCs w:val="22"/>
-          <w:highlight w:val="yellow"/>
         </w:rPr>
         <w:t xml:space="preserve">). Taking a distributed perspective in studying school leadership and management: The challenge of study operations. </w:t>
       </w:r>
+      <w:r>
+        <w:rPr>
+          <w:rFonts w:ascii="Book Antiqua" w:hAnsi="Book Antiqua"/>
+          <w:sz w:val="22"/>
+          <w:szCs w:val="22"/>
+        </w:rPr>
+        <w:t>I</w:t>
+      </w:r>
+      <w:r>
+        <w:rPr>
+          <w:rFonts w:ascii="Book Antiqua" w:hAnsi="Book Antiqua"/>
+          <w:sz w:val="22"/>
+          <w:szCs w:val="22"/>
+        </w:rPr>
+        <w:t xml:space="preserve">n A. Harris (ed.), </w:t>
+      </w:r>
+      <w:r>
+        <w:rPr>
+          <w:rFonts w:ascii="Book Antiqua" w:hAnsi="Book Antiqua"/>
+          <w:i/>
+          <w:sz w:val="22"/>
+          <w:szCs w:val="22"/>
+        </w:rPr>
+        <w:t>Distributed Leadership: Different Perspectives</w:t>
+      </w:r>
+      <w:r>
+        <w:rPr>
+          <w:rFonts w:ascii="Book Antiqua" w:hAnsi="Book Antiqua"/>
+          <w:sz w:val="22"/>
+          <w:szCs w:val="22"/>
+        </w:rPr>
+        <w:t xml:space="preserve">. </w:t>
+      </w:r>
       <w:proofErr w:type="spellStart"/>
       <w:r>
         <w:rPr>
           <w:rFonts w:ascii="Book Antiqua" w:hAnsi="Book Antiqua"/>
           <w:sz w:val="22"/>
           <w:szCs w:val="22"/>
-          <w:highlight w:val="yellow"/>
-        </w:rPr>
-        <w:t>Chp</w:t>
+        </w:rPr>
+        <w:t>Dortrecht</w:t>
       </w:r>
       <w:proofErr w:type="spellEnd"/>
       <w:r>
@@ -14722,56 +14561,8 @@
           <w:rFonts w:ascii="Book Antiqua" w:hAnsi="Book Antiqua"/>
           <w:sz w:val="22"/>
           <w:szCs w:val="22"/>
-          <w:highlight w:val="yellow"/>
-        </w:rPr>
-        <w:t xml:space="preserve">. 3 in A. Harris (ed.), </w:t>
-      </w:r>
-      <w:r>
-        <w:rPr>
-          <w:rFonts w:ascii="Book Antiqua" w:hAnsi="Book Antiqua"/>
-          <w:i/>
-          <w:sz w:val="22"/>
-          <w:szCs w:val="22"/>
-          <w:highlight w:val="yellow"/>
-        </w:rPr>
-        <w:t>Distributed Leadership: Different Perspectives</w:t>
-      </w:r>
-      <w:r>
-        <w:rPr>
-          <w:rFonts w:ascii="Book Antiqua" w:hAnsi="Book Antiqua"/>
-          <w:sz w:val="22"/>
-          <w:szCs w:val="22"/>
-          <w:highlight w:val="yellow"/>
-        </w:rPr>
-        <w:t xml:space="preserve">. </w:t>
-      </w:r>
-      <w:proofErr w:type="spellStart"/>
-      <w:r>
-        <w:rPr>
-          <w:rFonts w:ascii="Book Antiqua" w:hAnsi="Book Antiqua"/>
-          <w:sz w:val="22"/>
-          <w:szCs w:val="22"/>
-          <w:highlight w:val="yellow"/>
-        </w:rPr>
-        <w:t>Dortrecht</w:t>
-      </w:r>
-      <w:proofErr w:type="spellEnd"/>
-      <w:r>
-        <w:rPr>
-          <w:rFonts w:ascii="Book Antiqua" w:hAnsi="Book Antiqua"/>
-          <w:sz w:val="22"/>
-          <w:szCs w:val="22"/>
-          <w:highlight w:val="yellow"/>
-        </w:rPr>
-        <w:t>, DE: Springer, 47-80.</w:t>
-      </w:r>
-      <w:r>
-        <w:rPr>
-          <w:rFonts w:ascii="Book Antiqua" w:hAnsi="Book Antiqua"/>
-          <w:sz w:val="22"/>
-          <w:szCs w:val="22"/>
-        </w:rPr>
-        <w:t xml:space="preserve"> </w:t>
+        </w:rPr>
+        <w:t xml:space="preserve">, DE: Springer, 47-80. </w:t>
       </w:r>
     </w:p>
     <w:p>

</xml_diff>